<commit_message>
Preparei o ambiente para o início das atividades
Ambiente totalmente preparado!
</commit_message>
<xml_diff>
--- a/Python/String em python - Extraindo informações de uma URL/Anotações/Python 3 - String em Python.docx
+++ b/Python/String em python - Extraindo informações de uma URL/Anotações/Python 3 - String em Python.docx
@@ -44,6 +44,60 @@
           <w:u w:val="single"/>
         </w:rPr>
         <w:t>Extraindo informações de uma URL</w:t>
+      </w:r>
+    </w:p>
+    <w:p>
+      <w:pPr>
+        <w:pStyle w:val="PargrafodaLista"/>
+        <w:numPr>
+          <w:ilvl w:val="0"/>
+          <w:numId w:val="2"/>
+        </w:numPr>
+        <w:spacing w:line="360" w:lineRule="auto"/>
+        <w:jc w:val="both"/>
+        <w:rPr>
+          <w:rFonts w:ascii="Times New Roman" w:hAnsi="Times New Roman" w:cs="Times New Roman"/>
+          <w:b/>
+          <w:bCs/>
+          <w:sz w:val="24"/>
+          <w:szCs w:val="24"/>
+          <w:u w:val="single"/>
+        </w:rPr>
+      </w:pPr>
+      <w:r>
+        <w:rPr>
+          <w:rFonts w:ascii="Times New Roman" w:hAnsi="Times New Roman" w:cs="Times New Roman"/>
+          <w:b/>
+          <w:bCs/>
+          <w:sz w:val="24"/>
+          <w:szCs w:val="24"/>
+          <w:u w:val="single"/>
+        </w:rPr>
+        <w:t>Aula 1 – Introdução e Fatiamento de Strings:</w:t>
+      </w:r>
+    </w:p>
+    <w:p>
+      <w:pPr>
+        <w:pStyle w:val="PargrafodaLista"/>
+        <w:numPr>
+          <w:ilvl w:val="1"/>
+          <w:numId w:val="2"/>
+        </w:numPr>
+        <w:spacing w:line="360" w:lineRule="auto"/>
+        <w:jc w:val="both"/>
+        <w:rPr>
+          <w:rFonts w:ascii="Times New Roman" w:hAnsi="Times New Roman" w:cs="Times New Roman"/>
+          <w:sz w:val="24"/>
+          <w:szCs w:val="24"/>
+        </w:rPr>
+      </w:pPr>
+      <w:r>
+        <w:rPr>
+          <w:rFonts w:ascii="Times New Roman" w:hAnsi="Times New Roman" w:cs="Times New Roman"/>
+          <w:sz w:val="24"/>
+          <w:szCs w:val="24"/>
+        </w:rPr>
+        <w:t xml:space="preserve"> </w:t>
       </w:r>
     </w:p>
     <w:sectPr>

</xml_diff>

<commit_message>
Parâmetros em páginas da Internet
Aprendemos como funcionam os parâmetros e onde estão localizados nas URL's das páginas
</commit_message>
<xml_diff>
--- a/Python/String em python - Extraindo informações de uma URL/Anotações/Python 3 - String em Python.docx
+++ b/Python/String em python - Extraindo informações de uma URL/Anotações/Python 3 - String em Python.docx
@@ -98,6 +98,336 @@
           <w:szCs w:val="24"/>
         </w:rPr>
         <w:t xml:space="preserve"> </w:t>
+      </w:r>
+      <w:r>
+        <w:rPr>
+          <w:rFonts w:ascii="Times New Roman" w:hAnsi="Times New Roman" w:cs="Times New Roman"/>
+          <w:sz w:val="24"/>
+          <w:szCs w:val="24"/>
+        </w:rPr>
+        <w:t>Em uma URL existem parâmetros no final que funcionam como variáveis passadas para o nosso programa.</w:t>
+      </w:r>
+    </w:p>
+    <w:p>
+      <w:pPr>
+        <w:pStyle w:val="PargrafodaLista"/>
+        <w:numPr>
+          <w:ilvl w:val="2"/>
+          <w:numId w:val="2"/>
+        </w:numPr>
+        <w:spacing w:line="360" w:lineRule="auto"/>
+        <w:jc w:val="both"/>
+        <w:rPr>
+          <w:rFonts w:ascii="Times New Roman" w:hAnsi="Times New Roman" w:cs="Times New Roman"/>
+          <w:sz w:val="24"/>
+          <w:szCs w:val="24"/>
+        </w:rPr>
+      </w:pPr>
+      <w:r>
+        <w:rPr>
+          <w:rFonts w:ascii="Times New Roman" w:hAnsi="Times New Roman" w:cs="Times New Roman"/>
+          <w:sz w:val="24"/>
+          <w:szCs w:val="24"/>
+        </w:rPr>
+        <w:t>Temos como exemplo essa imagem:</w:t>
+      </w:r>
+    </w:p>
+    <w:p>
+      <w:pPr>
+        <w:spacing w:line="360" w:lineRule="auto"/>
+        <w:jc w:val="center"/>
+        <w:rPr>
+          <w:rFonts w:ascii="Times New Roman" w:hAnsi="Times New Roman" w:cs="Times New Roman"/>
+          <w:sz w:val="24"/>
+          <w:szCs w:val="24"/>
+        </w:rPr>
+      </w:pPr>
+      <w:r>
+        <w:rPr>
+          <w:rFonts w:ascii="Times New Roman" w:hAnsi="Times New Roman" w:cs="Times New Roman"/>
+          <w:sz w:val="24"/>
+          <w:szCs w:val="24"/>
+        </w:rPr>
+        <w:drawing>
+          <wp:inline distT="0" distB="0" distL="0" distR="0" wp14:anchorId="085C9EA0" wp14:editId="643E2668">
+            <wp:extent cx="3877216" cy="533474"/>
+            <wp:effectExtent l="0" t="0" r="9525" b="0"/>
+            <wp:docPr id="1" name="Imagem 1"/>
+            <wp:cNvGraphicFramePr>
+              <a:graphicFrameLocks xmlns:a="http://schemas.openxmlformats.org/drawingml/2006/main" noChangeAspect="1"/>
+            </wp:cNvGraphicFramePr>
+            <a:graphic xmlns:a="http://schemas.openxmlformats.org/drawingml/2006/main">
+              <a:graphicData uri="http://schemas.openxmlformats.org/drawingml/2006/picture">
+                <pic:pic xmlns:pic="http://schemas.openxmlformats.org/drawingml/2006/picture">
+                  <pic:nvPicPr>
+                    <pic:cNvPr id="1" name=""/>
+                    <pic:cNvPicPr/>
+                  </pic:nvPicPr>
+                  <pic:blipFill>
+                    <a:blip r:embed="rId5"/>
+                    <a:stretch>
+                      <a:fillRect/>
+                    </a:stretch>
+                  </pic:blipFill>
+                  <pic:spPr>
+                    <a:xfrm>
+                      <a:off x="0" y="0"/>
+                      <a:ext cx="3877216" cy="533474"/>
+                    </a:xfrm>
+                    <a:prstGeom prst="rect">
+                      <a:avLst/>
+                    </a:prstGeom>
+                  </pic:spPr>
+                </pic:pic>
+              </a:graphicData>
+            </a:graphic>
+          </wp:inline>
+        </w:drawing>
+      </w:r>
+    </w:p>
+    <w:p>
+      <w:pPr>
+        <w:pStyle w:val="PargrafodaLista"/>
+        <w:numPr>
+          <w:ilvl w:val="2"/>
+          <w:numId w:val="2"/>
+        </w:numPr>
+        <w:spacing w:line="360" w:lineRule="auto"/>
+        <w:jc w:val="both"/>
+        <w:rPr>
+          <w:rFonts w:ascii="Times New Roman" w:hAnsi="Times New Roman" w:cs="Times New Roman"/>
+          <w:sz w:val="24"/>
+          <w:szCs w:val="24"/>
+        </w:rPr>
+      </w:pPr>
+      <w:r>
+        <w:rPr>
+          <w:rFonts w:ascii="Times New Roman" w:hAnsi="Times New Roman" w:cs="Times New Roman"/>
+          <w:sz w:val="24"/>
+          <w:szCs w:val="24"/>
+        </w:rPr>
+        <w:t>Começa com https:// e o site em que estamos, em seguida, temos /Search? Que indica que estamos na página de pesquisa.</w:t>
+      </w:r>
+    </w:p>
+    <w:p>
+      <w:pPr>
+        <w:pStyle w:val="PargrafodaLista"/>
+        <w:numPr>
+          <w:ilvl w:val="2"/>
+          <w:numId w:val="2"/>
+        </w:numPr>
+        <w:spacing w:line="360" w:lineRule="auto"/>
+        <w:jc w:val="both"/>
+        <w:rPr>
+          <w:rFonts w:ascii="Times New Roman" w:hAnsi="Times New Roman" w:cs="Times New Roman"/>
+          <w:sz w:val="24"/>
+          <w:szCs w:val="24"/>
+        </w:rPr>
+      </w:pPr>
+      <w:r>
+        <w:rPr>
+          <w:rFonts w:ascii="Times New Roman" w:hAnsi="Times New Roman" w:cs="Times New Roman"/>
+          <w:sz w:val="24"/>
+          <w:szCs w:val="24"/>
+        </w:rPr>
+        <w:t xml:space="preserve">O </w:t>
+      </w:r>
+      <w:r>
+        <w:rPr>
+          <w:rFonts w:ascii="Times New Roman" w:hAnsi="Times New Roman" w:cs="Times New Roman"/>
+          <w:i/>
+          <w:iCs/>
+          <w:sz w:val="24"/>
+          <w:szCs w:val="24"/>
+        </w:rPr>
+        <w:t>q=</w:t>
+      </w:r>
+      <w:r>
+        <w:rPr>
+          <w:rFonts w:ascii="Times New Roman" w:hAnsi="Times New Roman" w:cs="Times New Roman"/>
+          <w:sz w:val="24"/>
+          <w:szCs w:val="24"/>
+        </w:rPr>
+        <w:t xml:space="preserve"> é a nossa primeira variável que indica query, ou seja, indica qual a busca/pesquisa que eu fiz.</w:t>
+      </w:r>
+      <w:r>
+        <w:rPr>
+          <w:rFonts w:ascii="Times New Roman" w:hAnsi="Times New Roman" w:cs="Times New Roman"/>
+          <w:sz w:val="24"/>
+          <w:szCs w:val="24"/>
+        </w:rPr>
+        <w:t xml:space="preserve"> Nesse caso indicando alura.</w:t>
+      </w:r>
+    </w:p>
+    <w:p>
+      <w:pPr>
+        <w:pStyle w:val="PargrafodaLista"/>
+        <w:numPr>
+          <w:ilvl w:val="2"/>
+          <w:numId w:val="2"/>
+        </w:numPr>
+        <w:spacing w:line="360" w:lineRule="auto"/>
+        <w:jc w:val="both"/>
+        <w:rPr>
+          <w:rFonts w:ascii="Times New Roman" w:hAnsi="Times New Roman" w:cs="Times New Roman"/>
+          <w:sz w:val="24"/>
+          <w:szCs w:val="24"/>
+        </w:rPr>
+      </w:pPr>
+      <w:r>
+        <w:rPr>
+          <w:rFonts w:ascii="Times New Roman" w:hAnsi="Times New Roman" w:cs="Times New Roman"/>
+          <w:sz w:val="24"/>
+          <w:szCs w:val="24"/>
+        </w:rPr>
+        <w:t>&amp;: é o que faz a separação das variáveis.</w:t>
+      </w:r>
+    </w:p>
+    <w:p>
+      <w:pPr>
+        <w:pStyle w:val="PargrafodaLista"/>
+        <w:numPr>
+          <w:ilvl w:val="2"/>
+          <w:numId w:val="2"/>
+        </w:numPr>
+        <w:spacing w:line="360" w:lineRule="auto"/>
+        <w:jc w:val="both"/>
+        <w:rPr>
+          <w:rFonts w:ascii="Times New Roman" w:hAnsi="Times New Roman" w:cs="Times New Roman"/>
+          <w:sz w:val="24"/>
+          <w:szCs w:val="24"/>
+        </w:rPr>
+      </w:pPr>
+      <w:r>
+        <w:rPr>
+          <w:rFonts w:ascii="Times New Roman" w:hAnsi="Times New Roman" w:cs="Times New Roman"/>
+          <w:sz w:val="24"/>
+          <w:szCs w:val="24"/>
+        </w:rPr>
+        <w:t xml:space="preserve">Src: </w:t>
+      </w:r>
+      <w:r>
+        <w:rPr>
+          <w:rFonts w:ascii="Times New Roman" w:hAnsi="Times New Roman" w:cs="Times New Roman"/>
+          <w:sz w:val="24"/>
+          <w:szCs w:val="24"/>
+        </w:rPr>
+        <w:t>source = indica origem, que nesse caso é typed_query, ou seja, pesquisa digitada.</w:t>
+      </w:r>
+    </w:p>
+    <w:p>
+      <w:pPr>
+        <w:pStyle w:val="PargrafodaLista"/>
+        <w:numPr>
+          <w:ilvl w:val="2"/>
+          <w:numId w:val="2"/>
+        </w:numPr>
+        <w:spacing w:line="360" w:lineRule="auto"/>
+        <w:jc w:val="both"/>
+        <w:rPr>
+          <w:rFonts w:ascii="Times New Roman" w:hAnsi="Times New Roman" w:cs="Times New Roman"/>
+          <w:sz w:val="24"/>
+          <w:szCs w:val="24"/>
+        </w:rPr>
+      </w:pPr>
+      <w:r>
+        <w:rPr>
+          <w:rFonts w:ascii="Times New Roman" w:hAnsi="Times New Roman" w:cs="Times New Roman"/>
+          <w:sz w:val="24"/>
+          <w:szCs w:val="24"/>
+        </w:rPr>
+        <w:t>Isso tudo indica para o twitter que fizemos uma pesquisa digitada por alura na página de busca do site twitter.</w:t>
+      </w:r>
+    </w:p>
+    <w:p>
+      <w:pPr>
+        <w:pStyle w:val="PargrafodaLista"/>
+        <w:numPr>
+          <w:ilvl w:val="1"/>
+          <w:numId w:val="2"/>
+        </w:numPr>
+        <w:spacing w:line="360" w:lineRule="auto"/>
+        <w:jc w:val="both"/>
+        <w:rPr>
+          <w:rFonts w:ascii="Times New Roman" w:hAnsi="Times New Roman" w:cs="Times New Roman"/>
+          <w:sz w:val="24"/>
+          <w:szCs w:val="24"/>
+        </w:rPr>
+      </w:pPr>
+      <w:r>
+        <w:rPr>
+          <w:rFonts w:ascii="Times New Roman" w:hAnsi="Times New Roman" w:cs="Times New Roman"/>
+          <w:sz w:val="24"/>
+          <w:szCs w:val="24"/>
+        </w:rPr>
+        <w:t xml:space="preserve"> Criando um exemplo: Precisamos fazer o cambio de moedas no site bytebank</w:t>
+      </w:r>
+      <w:r>
+        <w:rPr>
+          <w:rFonts w:ascii="Times New Roman" w:hAnsi="Times New Roman" w:cs="Times New Roman"/>
+          <w:sz w:val="24"/>
+          <w:szCs w:val="24"/>
+        </w:rPr>
+        <w:t>. O URL ficaria mais ou menos assim</w:t>
+      </w:r>
+      <w:r>
+        <w:rPr>
+          <w:rFonts w:ascii="Times New Roman" w:hAnsi="Times New Roman" w:cs="Times New Roman"/>
+          <w:sz w:val="24"/>
+          <w:szCs w:val="24"/>
+        </w:rPr>
+        <w:t>:</w:t>
+      </w:r>
+    </w:p>
+    <w:p>
+      <w:pPr>
+        <w:pStyle w:val="PargrafodaLista"/>
+        <w:numPr>
+          <w:ilvl w:val="2"/>
+          <w:numId w:val="2"/>
+        </w:numPr>
+        <w:spacing w:line="360" w:lineRule="auto"/>
+        <w:jc w:val="both"/>
+        <w:rPr>
+          <w:rFonts w:ascii="Times New Roman" w:hAnsi="Times New Roman" w:cs="Times New Roman"/>
+          <w:sz w:val="24"/>
+          <w:szCs w:val="24"/>
+        </w:rPr>
+      </w:pPr>
+      <w:hyperlink r:id="rId6" w:history="1">
+        <w:r>
+          <w:rPr>
+            <w:rStyle w:val="Hyperlink"/>
+            <w:rFonts w:ascii="Times New Roman" w:hAnsi="Times New Roman" w:cs="Times New Roman"/>
+            <w:sz w:val="24"/>
+            <w:szCs w:val="24"/>
+          </w:rPr>
+          <w:t>https://bytebank.com/cambio?moedaOrigem=real&amp;moedaDestino&amp;quantidade=100</w:t>
+        </w:r>
+      </w:hyperlink>
+    </w:p>
+    <w:p>
+      <w:pPr>
+        <w:pStyle w:val="PargrafodaLista"/>
+        <w:numPr>
+          <w:ilvl w:val="2"/>
+          <w:numId w:val="2"/>
+        </w:numPr>
+        <w:spacing w:line="360" w:lineRule="auto"/>
+        <w:jc w:val="both"/>
+        <w:rPr>
+          <w:rFonts w:ascii="Times New Roman" w:hAnsi="Times New Roman" w:cs="Times New Roman"/>
+          <w:sz w:val="24"/>
+          <w:szCs w:val="24"/>
+        </w:rPr>
+      </w:pPr>
+      <w:r>
+        <w:rPr>
+          <w:rFonts w:ascii="Times New Roman" w:hAnsi="Times New Roman" w:cs="Times New Roman"/>
+          <w:sz w:val="24"/>
+          <w:szCs w:val="24"/>
+        </w:rPr>
+        <w:t>Na URL acima temos que: queremos fazer o cambio de 100 unidades de dinheiro do real para dólar no site bytebank.</w:t>
       </w:r>
     </w:p>
     <w:sectPr>
@@ -784,6 +1114,29 @@
       <w:contextualSpacing/>
     </w:pPr>
   </w:style>
+  <w:style w:type="character" w:styleId="Hyperlink">
+    <w:name w:val="Hyperlink"/>
+    <w:basedOn w:val="Fontepargpadro"/>
+    <w:uiPriority w:val="99"/>
+    <w:unhideWhenUsed/>
+    <w:rsid w:val="007D0077"/>
+    <w:rPr>
+      <w:color w:val="0563C1" w:themeColor="hyperlink"/>
+      <w:u w:val="single"/>
+    </w:rPr>
+  </w:style>
+  <w:style w:type="character" w:styleId="MenoPendente">
+    <w:name w:val="Unresolved Mention"/>
+    <w:basedOn w:val="Fontepargpadro"/>
+    <w:uiPriority w:val="99"/>
+    <w:semiHidden/>
+    <w:unhideWhenUsed/>
+    <w:rsid w:val="007D0077"/>
+    <w:rPr>
+      <w:color w:val="605E5C"/>
+      <w:shd w:val="clear" w:color="auto" w:fill="E1DFDD"/>
+    </w:rPr>
+  </w:style>
 </w:styles>
 </file>
 

</xml_diff>

<commit_message>
O que são expressões Regulares
Aprendemos o que são regex e como atribuir um padrão e encontrar ele em uma string.
</commit_message>
<xml_diff>
--- a/Python/String em python - Extraindo informações de uma URL/Anotações/Python 3 - String em Python.docx
+++ b/Python/String em python - Extraindo informações de uma URL/Anotações/Python 3 - String em Python.docx
@@ -3623,6 +3623,439 @@
           <w:u w:val="single"/>
         </w:rPr>
         <w:t>Aula 4 – Expressões Regulares:</w:t>
+      </w:r>
+    </w:p>
+    <w:p>
+      <w:pPr>
+        <w:pStyle w:val="PargrafodaLista"/>
+        <w:numPr>
+          <w:ilvl w:val="1"/>
+          <w:numId w:val="2"/>
+        </w:numPr>
+        <w:spacing w:line="360" w:lineRule="auto"/>
+        <w:jc w:val="both"/>
+        <w:rPr>
+          <w:rFonts w:ascii="Times New Roman" w:hAnsi="Times New Roman" w:cs="Times New Roman"/>
+          <w:sz w:val="24"/>
+          <w:szCs w:val="24"/>
+        </w:rPr>
+      </w:pPr>
+      <w:r>
+        <w:rPr>
+          <w:rFonts w:ascii="Times New Roman" w:hAnsi="Times New Roman" w:cs="Times New Roman"/>
+          <w:sz w:val="24"/>
+          <w:szCs w:val="24"/>
+        </w:rPr>
+        <w:t xml:space="preserve"> </w:t>
+      </w:r>
+      <w:r>
+        <w:rPr>
+          <w:rFonts w:ascii="Times New Roman" w:hAnsi="Times New Roman" w:cs="Times New Roman"/>
+          <w:sz w:val="24"/>
+          <w:szCs w:val="24"/>
+        </w:rPr>
+        <w:t>Para trabalhar com expressões regulares</w:t>
+      </w:r>
+      <w:r>
+        <w:rPr>
+          <w:rFonts w:ascii="Times New Roman" w:hAnsi="Times New Roman" w:cs="Times New Roman"/>
+          <w:sz w:val="24"/>
+          <w:szCs w:val="24"/>
+        </w:rPr>
+        <w:t>/</w:t>
+      </w:r>
+      <w:proofErr w:type="spellStart"/>
+      <w:r>
+        <w:rPr>
+          <w:rFonts w:ascii="Times New Roman" w:hAnsi="Times New Roman" w:cs="Times New Roman"/>
+          <w:sz w:val="24"/>
+          <w:szCs w:val="24"/>
+        </w:rPr>
+        <w:t>RegEx</w:t>
+      </w:r>
+      <w:proofErr w:type="spellEnd"/>
+      <w:r>
+        <w:rPr>
+          <w:rFonts w:ascii="Times New Roman" w:hAnsi="Times New Roman" w:cs="Times New Roman"/>
+          <w:sz w:val="24"/>
+          <w:szCs w:val="24"/>
+        </w:rPr>
+        <w:t xml:space="preserve">, podemos importar a biblioteca </w:t>
+      </w:r>
+      <w:proofErr w:type="spellStart"/>
+      <w:r>
+        <w:rPr>
+          <w:rFonts w:ascii="Times New Roman" w:hAnsi="Times New Roman" w:cs="Times New Roman"/>
+          <w:i/>
+          <w:iCs/>
+          <w:sz w:val="24"/>
+          <w:szCs w:val="24"/>
+          <w:u w:val="single"/>
+        </w:rPr>
+        <w:t>re</w:t>
+      </w:r>
+      <w:proofErr w:type="spellEnd"/>
+      <w:r>
+        <w:rPr>
+          <w:rFonts w:ascii="Times New Roman" w:hAnsi="Times New Roman" w:cs="Times New Roman"/>
+          <w:sz w:val="24"/>
+          <w:szCs w:val="24"/>
+        </w:rPr>
+        <w:t xml:space="preserve"> que é integrada ao python.</w:t>
+      </w:r>
+    </w:p>
+    <w:p>
+      <w:pPr>
+        <w:pStyle w:val="PargrafodaLista"/>
+        <w:numPr>
+          <w:ilvl w:val="1"/>
+          <w:numId w:val="2"/>
+        </w:numPr>
+        <w:spacing w:line="360" w:lineRule="auto"/>
+        <w:jc w:val="both"/>
+        <w:rPr>
+          <w:rFonts w:ascii="Times New Roman" w:hAnsi="Times New Roman" w:cs="Times New Roman"/>
+          <w:sz w:val="24"/>
+          <w:szCs w:val="24"/>
+        </w:rPr>
+      </w:pPr>
+      <w:r>
+        <w:rPr>
+          <w:rFonts w:ascii="Times New Roman" w:hAnsi="Times New Roman" w:cs="Times New Roman"/>
+          <w:sz w:val="24"/>
+          <w:szCs w:val="24"/>
+        </w:rPr>
+        <w:t xml:space="preserve"> Compile(“</w:t>
+      </w:r>
+      <w:proofErr w:type="spellStart"/>
+      <w:r>
+        <w:rPr>
+          <w:rFonts w:ascii="Times New Roman" w:hAnsi="Times New Roman" w:cs="Times New Roman"/>
+          <w:sz w:val="24"/>
+          <w:szCs w:val="24"/>
+        </w:rPr>
+        <w:t>regex</w:t>
+      </w:r>
+      <w:proofErr w:type="spellEnd"/>
+      <w:r>
+        <w:rPr>
+          <w:rFonts w:ascii="Times New Roman" w:hAnsi="Times New Roman" w:cs="Times New Roman"/>
+          <w:sz w:val="24"/>
+          <w:szCs w:val="24"/>
+        </w:rPr>
+        <w:t xml:space="preserve">”): função da biblioteca acima para passarmos a </w:t>
+      </w:r>
+      <w:proofErr w:type="spellStart"/>
+      <w:r>
+        <w:rPr>
+          <w:rFonts w:ascii="Times New Roman" w:hAnsi="Times New Roman" w:cs="Times New Roman"/>
+          <w:sz w:val="24"/>
+          <w:szCs w:val="24"/>
+        </w:rPr>
+        <w:t>regex</w:t>
+      </w:r>
+      <w:proofErr w:type="spellEnd"/>
+      <w:r>
+        <w:rPr>
+          <w:rFonts w:ascii="Times New Roman" w:hAnsi="Times New Roman" w:cs="Times New Roman"/>
+          <w:sz w:val="24"/>
+          <w:szCs w:val="24"/>
+        </w:rPr>
+        <w:t>.</w:t>
+      </w:r>
+    </w:p>
+    <w:p>
+      <w:pPr>
+        <w:pStyle w:val="PargrafodaLista"/>
+        <w:numPr>
+          <w:ilvl w:val="1"/>
+          <w:numId w:val="2"/>
+        </w:numPr>
+        <w:spacing w:line="360" w:lineRule="auto"/>
+        <w:jc w:val="both"/>
+        <w:rPr>
+          <w:rFonts w:ascii="Times New Roman" w:hAnsi="Times New Roman" w:cs="Times New Roman"/>
+          <w:sz w:val="24"/>
+          <w:szCs w:val="24"/>
+        </w:rPr>
+      </w:pPr>
+      <w:r>
+        <w:rPr>
+          <w:rFonts w:ascii="Times New Roman" w:hAnsi="Times New Roman" w:cs="Times New Roman"/>
+          <w:sz w:val="24"/>
+          <w:szCs w:val="24"/>
+        </w:rPr>
+        <w:t xml:space="preserve"> Search(</w:t>
+      </w:r>
+      <w:proofErr w:type="spellStart"/>
+      <w:r>
+        <w:rPr>
+          <w:rFonts w:ascii="Times New Roman" w:hAnsi="Times New Roman" w:cs="Times New Roman"/>
+          <w:sz w:val="24"/>
+          <w:szCs w:val="24"/>
+        </w:rPr>
+        <w:t>variavel</w:t>
+      </w:r>
+      <w:proofErr w:type="spellEnd"/>
+      <w:r>
+        <w:rPr>
+          <w:rFonts w:ascii="Times New Roman" w:hAnsi="Times New Roman" w:cs="Times New Roman"/>
+          <w:sz w:val="24"/>
+          <w:szCs w:val="24"/>
+        </w:rPr>
+        <w:t xml:space="preserve">): função para procurar dentro de um padrão e retorna o </w:t>
+      </w:r>
+      <w:proofErr w:type="spellStart"/>
+      <w:r>
+        <w:rPr>
+          <w:rFonts w:ascii="Times New Roman" w:hAnsi="Times New Roman" w:cs="Times New Roman"/>
+          <w:sz w:val="24"/>
+          <w:szCs w:val="24"/>
+        </w:rPr>
+        <w:t>macth</w:t>
+      </w:r>
+      <w:proofErr w:type="spellEnd"/>
+      <w:r>
+        <w:rPr>
+          <w:rFonts w:ascii="Times New Roman" w:hAnsi="Times New Roman" w:cs="Times New Roman"/>
+          <w:sz w:val="24"/>
+          <w:szCs w:val="24"/>
+        </w:rPr>
+        <w:t xml:space="preserve">, caso tenha, ou </w:t>
+      </w:r>
+      <w:proofErr w:type="spellStart"/>
+      <w:r>
+        <w:rPr>
+          <w:rFonts w:ascii="Times New Roman" w:hAnsi="Times New Roman" w:cs="Times New Roman"/>
+          <w:sz w:val="24"/>
+          <w:szCs w:val="24"/>
+        </w:rPr>
+        <w:t>none</w:t>
+      </w:r>
+      <w:proofErr w:type="spellEnd"/>
+      <w:r>
+        <w:rPr>
+          <w:rFonts w:ascii="Times New Roman" w:hAnsi="Times New Roman" w:cs="Times New Roman"/>
+          <w:sz w:val="24"/>
+          <w:szCs w:val="24"/>
+        </w:rPr>
+        <w:t>, caso não encontre o que procura.</w:t>
+      </w:r>
+    </w:p>
+    <w:p>
+      <w:pPr>
+        <w:pStyle w:val="PargrafodaLista"/>
+        <w:numPr>
+          <w:ilvl w:val="1"/>
+          <w:numId w:val="2"/>
+        </w:numPr>
+        <w:spacing w:line="360" w:lineRule="auto"/>
+        <w:jc w:val="both"/>
+        <w:rPr>
+          <w:rFonts w:ascii="Times New Roman" w:hAnsi="Times New Roman" w:cs="Times New Roman"/>
+          <w:sz w:val="24"/>
+          <w:szCs w:val="24"/>
+        </w:rPr>
+      </w:pPr>
+      <w:r>
+        <w:rPr>
+          <w:rFonts w:ascii="Times New Roman" w:hAnsi="Times New Roman" w:cs="Times New Roman"/>
+          <w:sz w:val="24"/>
+          <w:szCs w:val="24"/>
+        </w:rPr>
+        <w:t xml:space="preserve"> </w:t>
+      </w:r>
+      <w:proofErr w:type="spellStart"/>
+      <w:r>
+        <w:rPr>
+          <w:rFonts w:ascii="Times New Roman" w:hAnsi="Times New Roman" w:cs="Times New Roman"/>
+          <w:sz w:val="24"/>
+          <w:szCs w:val="24"/>
+        </w:rPr>
+        <w:t>Group</w:t>
+      </w:r>
+      <w:proofErr w:type="spellEnd"/>
+      <w:r>
+        <w:rPr>
+          <w:rFonts w:ascii="Times New Roman" w:hAnsi="Times New Roman" w:cs="Times New Roman"/>
+          <w:sz w:val="24"/>
+          <w:szCs w:val="24"/>
+        </w:rPr>
+        <w:t>(): Função que retorna exatamente o que foi encontrado no padrão.</w:t>
+      </w:r>
+    </w:p>
+    <w:p>
+      <w:pPr>
+        <w:pStyle w:val="PargrafodaLista"/>
+        <w:numPr>
+          <w:ilvl w:val="1"/>
+          <w:numId w:val="2"/>
+        </w:numPr>
+        <w:spacing w:line="360" w:lineRule="auto"/>
+        <w:jc w:val="both"/>
+        <w:rPr>
+          <w:rFonts w:ascii="Times New Roman" w:hAnsi="Times New Roman" w:cs="Times New Roman"/>
+          <w:sz w:val="24"/>
+          <w:szCs w:val="24"/>
+        </w:rPr>
+      </w:pPr>
+      <w:r>
+        <w:rPr>
+          <w:rFonts w:ascii="Times New Roman" w:hAnsi="Times New Roman" w:cs="Times New Roman"/>
+          <w:sz w:val="24"/>
+          <w:szCs w:val="24"/>
+        </w:rPr>
+        <w:t xml:space="preserve"> Utilizando essas funções, podemos criar um if para verificar e imprimir a </w:t>
+      </w:r>
+      <w:proofErr w:type="spellStart"/>
+      <w:r>
+        <w:rPr>
+          <w:rFonts w:ascii="Times New Roman" w:hAnsi="Times New Roman" w:cs="Times New Roman"/>
+          <w:sz w:val="24"/>
+          <w:szCs w:val="24"/>
+        </w:rPr>
+        <w:t>regex</w:t>
+      </w:r>
+      <w:proofErr w:type="spellEnd"/>
+      <w:r>
+        <w:rPr>
+          <w:rFonts w:ascii="Times New Roman" w:hAnsi="Times New Roman" w:cs="Times New Roman"/>
+          <w:sz w:val="24"/>
+          <w:szCs w:val="24"/>
+        </w:rPr>
+        <w:t xml:space="preserve"> que queremos encontrar. Ex.:</w:t>
+      </w:r>
+    </w:p>
+    <w:p>
+      <w:pPr>
+        <w:spacing w:line="360" w:lineRule="auto"/>
+        <w:jc w:val="center"/>
+        <w:rPr>
+          <w:rFonts w:ascii="Times New Roman" w:hAnsi="Times New Roman" w:cs="Times New Roman"/>
+          <w:sz w:val="24"/>
+          <w:szCs w:val="24"/>
+        </w:rPr>
+      </w:pPr>
+      <w:r>
+        <w:rPr>
+          <w:rFonts w:ascii="Times New Roman" w:hAnsi="Times New Roman" w:cs="Times New Roman"/>
+          <w:sz w:val="24"/>
+          <w:szCs w:val="24"/>
+        </w:rPr>
+        <w:lastRenderedPageBreak/>
+        <w:drawing>
+          <wp:inline distT="0" distB="0" distL="0" distR="0" wp14:anchorId="33C0B726" wp14:editId="700E5556">
+            <wp:extent cx="5400040" cy="1207770"/>
+            <wp:effectExtent l="0" t="0" r="0" b="0"/>
+            <wp:docPr id="17" name="Imagem 17"/>
+            <wp:cNvGraphicFramePr>
+              <a:graphicFrameLocks xmlns:a="http://schemas.openxmlformats.org/drawingml/2006/main" noChangeAspect="1"/>
+            </wp:cNvGraphicFramePr>
+            <a:graphic xmlns:a="http://schemas.openxmlformats.org/drawingml/2006/main">
+              <a:graphicData uri="http://schemas.openxmlformats.org/drawingml/2006/picture">
+                <pic:pic xmlns:pic="http://schemas.openxmlformats.org/drawingml/2006/picture">
+                  <pic:nvPicPr>
+                    <pic:cNvPr id="1" name=""/>
+                    <pic:cNvPicPr/>
+                  </pic:nvPicPr>
+                  <pic:blipFill>
+                    <a:blip r:embed="rId25"/>
+                    <a:stretch>
+                      <a:fillRect/>
+                    </a:stretch>
+                  </pic:blipFill>
+                  <pic:spPr>
+                    <a:xfrm>
+                      <a:off x="0" y="0"/>
+                      <a:ext cx="5400040" cy="1207770"/>
+                    </a:xfrm>
+                    <a:prstGeom prst="rect">
+                      <a:avLst/>
+                    </a:prstGeom>
+                  </pic:spPr>
+                </pic:pic>
+              </a:graphicData>
+            </a:graphic>
+          </wp:inline>
+        </w:drawing>
+      </w:r>
+    </w:p>
+    <w:p>
+      <w:pPr>
+        <w:pStyle w:val="PargrafodaLista"/>
+        <w:numPr>
+          <w:ilvl w:val="1"/>
+          <w:numId w:val="2"/>
+        </w:numPr>
+        <w:spacing w:line="360" w:lineRule="auto"/>
+        <w:jc w:val="both"/>
+        <w:rPr>
+          <w:rFonts w:ascii="Times New Roman" w:hAnsi="Times New Roman" w:cs="Times New Roman"/>
+          <w:sz w:val="24"/>
+          <w:szCs w:val="24"/>
+        </w:rPr>
+      </w:pPr>
+      <w:r>
+        <w:rPr>
+          <w:rFonts w:ascii="Times New Roman" w:hAnsi="Times New Roman" w:cs="Times New Roman"/>
+          <w:sz w:val="24"/>
+          <w:szCs w:val="24"/>
+        </w:rPr>
+        <w:t xml:space="preserve"> Basicamente estamos importando a biblioteca </w:t>
+      </w:r>
+      <w:proofErr w:type="spellStart"/>
+      <w:r>
+        <w:rPr>
+          <w:rFonts w:ascii="Times New Roman" w:hAnsi="Times New Roman" w:cs="Times New Roman"/>
+          <w:sz w:val="24"/>
+          <w:szCs w:val="24"/>
+        </w:rPr>
+        <w:t>regex</w:t>
+      </w:r>
+      <w:proofErr w:type="spellEnd"/>
+      <w:r>
+        <w:rPr>
+          <w:rFonts w:ascii="Times New Roman" w:hAnsi="Times New Roman" w:cs="Times New Roman"/>
+          <w:sz w:val="24"/>
+          <w:szCs w:val="24"/>
+        </w:rPr>
+        <w:t xml:space="preserve">, atribuindo o endereço a uma variável, dizendo para o python que o nosso padrão é a compilação (a partir da biblioteca) da </w:t>
+      </w:r>
+      <w:proofErr w:type="spellStart"/>
+      <w:r>
+        <w:rPr>
+          <w:rFonts w:ascii="Times New Roman" w:hAnsi="Times New Roman" w:cs="Times New Roman"/>
+          <w:sz w:val="24"/>
+          <w:szCs w:val="24"/>
+        </w:rPr>
+        <w:t>regex</w:t>
+      </w:r>
+      <w:proofErr w:type="spellEnd"/>
+      <w:r>
+        <w:rPr>
+          <w:rFonts w:ascii="Times New Roman" w:hAnsi="Times New Roman" w:cs="Times New Roman"/>
+          <w:sz w:val="24"/>
+          <w:szCs w:val="24"/>
+        </w:rPr>
+        <w:t xml:space="preserve"> passada e buscando o padrão </w:t>
+      </w:r>
+      <w:proofErr w:type="spellStart"/>
+      <w:r>
+        <w:rPr>
+          <w:rFonts w:ascii="Times New Roman" w:hAnsi="Times New Roman" w:cs="Times New Roman"/>
+          <w:sz w:val="24"/>
+          <w:szCs w:val="24"/>
+        </w:rPr>
+        <w:t>regex</w:t>
+      </w:r>
+      <w:proofErr w:type="spellEnd"/>
+      <w:r>
+        <w:rPr>
+          <w:rFonts w:ascii="Times New Roman" w:hAnsi="Times New Roman" w:cs="Times New Roman"/>
+          <w:sz w:val="24"/>
+          <w:szCs w:val="24"/>
+        </w:rPr>
+        <w:t xml:space="preserve"> dentro de endereço. Se a busca retornar true, atribua a busca agrupada na variável cep e imprima ele.</w:t>
       </w:r>
     </w:p>
     <w:p>

</xml_diff>

<commit_message>
Validando nossa URL com RegEx
Fizemos um código para validar a url com regex
</commit_message>
<xml_diff>
--- a/Python/String em python - Extraindo informações de uma URL/Anotações/Python 3 - String em Python.docx
+++ b/Python/String em python - Extraindo informações de uma URL/Anotações/Python 3 - String em Python.docx
@@ -257,7 +257,25 @@
           <w:sz w:val="24"/>
           <w:szCs w:val="24"/>
         </w:rPr>
-        <w:t xml:space="preserve"> Nesse caso indicando alura.</w:t>
+        <w:t xml:space="preserve"> Nesse caso indicando </w:t>
+      </w:r>
+      <w:proofErr w:type="spellStart"/>
+      <w:r>
+        <w:rPr>
+          <w:rFonts w:ascii="Times New Roman" w:hAnsi="Times New Roman" w:cs="Times New Roman"/>
+          <w:sz w:val="24"/>
+          <w:szCs w:val="24"/>
+        </w:rPr>
+        <w:t>alura</w:t>
+      </w:r>
+      <w:proofErr w:type="spellEnd"/>
+      <w:r>
+        <w:rPr>
+          <w:rFonts w:ascii="Times New Roman" w:hAnsi="Times New Roman" w:cs="Times New Roman"/>
+          <w:sz w:val="24"/>
+          <w:szCs w:val="24"/>
+        </w:rPr>
+        <w:t>.</w:t>
       </w:r>
     </w:p>
     <w:p>
@@ -299,21 +317,59 @@
           <w:szCs w:val="24"/>
         </w:rPr>
       </w:pPr>
-      <w:r>
-        <w:rPr>
-          <w:rFonts w:ascii="Times New Roman" w:hAnsi="Times New Roman" w:cs="Times New Roman"/>
-          <w:sz w:val="24"/>
-          <w:szCs w:val="24"/>
-        </w:rPr>
-        <w:t xml:space="preserve">Src: </w:t>
-      </w:r>
-      <w:r>
-        <w:rPr>
-          <w:rFonts w:ascii="Times New Roman" w:hAnsi="Times New Roman" w:cs="Times New Roman"/>
-          <w:sz w:val="24"/>
-          <w:szCs w:val="24"/>
-        </w:rPr>
-        <w:t>source = indica origem, que nesse caso é typed_query, ou seja, pesquisa digitada.</w:t>
+      <w:proofErr w:type="spellStart"/>
+      <w:r>
+        <w:rPr>
+          <w:rFonts w:ascii="Times New Roman" w:hAnsi="Times New Roman" w:cs="Times New Roman"/>
+          <w:sz w:val="24"/>
+          <w:szCs w:val="24"/>
+        </w:rPr>
+        <w:t>Src</w:t>
+      </w:r>
+      <w:proofErr w:type="spellEnd"/>
+      <w:r>
+        <w:rPr>
+          <w:rFonts w:ascii="Times New Roman" w:hAnsi="Times New Roman" w:cs="Times New Roman"/>
+          <w:sz w:val="24"/>
+          <w:szCs w:val="24"/>
+        </w:rPr>
+        <w:t xml:space="preserve">: </w:t>
+      </w:r>
+      <w:proofErr w:type="spellStart"/>
+      <w:r>
+        <w:rPr>
+          <w:rFonts w:ascii="Times New Roman" w:hAnsi="Times New Roman" w:cs="Times New Roman"/>
+          <w:sz w:val="24"/>
+          <w:szCs w:val="24"/>
+        </w:rPr>
+        <w:t>source</w:t>
+      </w:r>
+      <w:proofErr w:type="spellEnd"/>
+      <w:r>
+        <w:rPr>
+          <w:rFonts w:ascii="Times New Roman" w:hAnsi="Times New Roman" w:cs="Times New Roman"/>
+          <w:sz w:val="24"/>
+          <w:szCs w:val="24"/>
+        </w:rPr>
+        <w:t xml:space="preserve"> = indica origem, que nesse caso é </w:t>
+      </w:r>
+      <w:proofErr w:type="spellStart"/>
+      <w:r>
+        <w:rPr>
+          <w:rFonts w:ascii="Times New Roman" w:hAnsi="Times New Roman" w:cs="Times New Roman"/>
+          <w:sz w:val="24"/>
+          <w:szCs w:val="24"/>
+        </w:rPr>
+        <w:t>typed_query</w:t>
+      </w:r>
+      <w:proofErr w:type="spellEnd"/>
+      <w:r>
+        <w:rPr>
+          <w:rFonts w:ascii="Times New Roman" w:hAnsi="Times New Roman" w:cs="Times New Roman"/>
+          <w:sz w:val="24"/>
+          <w:szCs w:val="24"/>
+        </w:rPr>
+        <w:t>, ou seja, pesquisa digitada.</w:t>
       </w:r>
     </w:p>
     <w:p>
@@ -337,7 +393,61 @@
           <w:sz w:val="24"/>
           <w:szCs w:val="24"/>
         </w:rPr>
-        <w:t>Isso tudo indica para o twitter que fizemos uma pesquisa digitada por alura na página de busca do site twitter.</w:t>
+        <w:t xml:space="preserve">Isso tudo indica para o </w:t>
+      </w:r>
+      <w:proofErr w:type="spellStart"/>
+      <w:r>
+        <w:rPr>
+          <w:rFonts w:ascii="Times New Roman" w:hAnsi="Times New Roman" w:cs="Times New Roman"/>
+          <w:sz w:val="24"/>
+          <w:szCs w:val="24"/>
+        </w:rPr>
+        <w:t>twitter</w:t>
+      </w:r>
+      <w:proofErr w:type="spellEnd"/>
+      <w:r>
+        <w:rPr>
+          <w:rFonts w:ascii="Times New Roman" w:hAnsi="Times New Roman" w:cs="Times New Roman"/>
+          <w:sz w:val="24"/>
+          <w:szCs w:val="24"/>
+        </w:rPr>
+        <w:t xml:space="preserve"> que fizemos uma pesquisa digitada por </w:t>
+      </w:r>
+      <w:proofErr w:type="spellStart"/>
+      <w:r>
+        <w:rPr>
+          <w:rFonts w:ascii="Times New Roman" w:hAnsi="Times New Roman" w:cs="Times New Roman"/>
+          <w:sz w:val="24"/>
+          <w:szCs w:val="24"/>
+        </w:rPr>
+        <w:t>alura</w:t>
+      </w:r>
+      <w:proofErr w:type="spellEnd"/>
+      <w:r>
+        <w:rPr>
+          <w:rFonts w:ascii="Times New Roman" w:hAnsi="Times New Roman" w:cs="Times New Roman"/>
+          <w:sz w:val="24"/>
+          <w:szCs w:val="24"/>
+        </w:rPr>
+        <w:t xml:space="preserve"> na página de busca do site </w:t>
+      </w:r>
+      <w:proofErr w:type="spellStart"/>
+      <w:r>
+        <w:rPr>
+          <w:rFonts w:ascii="Times New Roman" w:hAnsi="Times New Roman" w:cs="Times New Roman"/>
+          <w:sz w:val="24"/>
+          <w:szCs w:val="24"/>
+        </w:rPr>
+        <w:t>twitter</w:t>
+      </w:r>
+      <w:proofErr w:type="spellEnd"/>
+      <w:r>
+        <w:rPr>
+          <w:rFonts w:ascii="Times New Roman" w:hAnsi="Times New Roman" w:cs="Times New Roman"/>
+          <w:sz w:val="24"/>
+          <w:szCs w:val="24"/>
+        </w:rPr>
+        <w:t>.</w:t>
       </w:r>
     </w:p>
     <w:p>
@@ -361,8 +471,18 @@
           <w:sz w:val="24"/>
           <w:szCs w:val="24"/>
         </w:rPr>
-        <w:t xml:space="preserve"> Criando um exemplo: Precisamos fazer o cambio de moedas no site bytebank</w:t>
-      </w:r>
+        <w:t xml:space="preserve"> Criando um exemplo: Precisamos fazer o cambio de moedas no site </w:t>
+      </w:r>
+      <w:proofErr w:type="spellStart"/>
+      <w:r>
+        <w:rPr>
+          <w:rFonts w:ascii="Times New Roman" w:hAnsi="Times New Roman" w:cs="Times New Roman"/>
+          <w:sz w:val="24"/>
+          <w:szCs w:val="24"/>
+        </w:rPr>
+        <w:t>bytebank</w:t>
+      </w:r>
+      <w:proofErr w:type="spellEnd"/>
       <w:r>
         <w:rPr>
           <w:rFonts w:ascii="Times New Roman" w:hAnsi="Times New Roman" w:cs="Times New Roman"/>
@@ -428,7 +548,25 @@
           <w:sz w:val="24"/>
           <w:szCs w:val="24"/>
         </w:rPr>
-        <w:t>Na URL acima temos que: queremos fazer o cambio de 100 unidades de dinheiro do real para dólar no site bytebank.</w:t>
+        <w:t xml:space="preserve">Na URL acima temos que: queremos fazer o cambio de 100 unidades de dinheiro do real para dólar no site </w:t>
+      </w:r>
+      <w:proofErr w:type="spellStart"/>
+      <w:r>
+        <w:rPr>
+          <w:rFonts w:ascii="Times New Roman" w:hAnsi="Times New Roman" w:cs="Times New Roman"/>
+          <w:sz w:val="24"/>
+          <w:szCs w:val="24"/>
+        </w:rPr>
+        <w:t>bytebank</w:t>
+      </w:r>
+      <w:proofErr w:type="spellEnd"/>
+      <w:r>
+        <w:rPr>
+          <w:rFonts w:ascii="Times New Roman" w:hAnsi="Times New Roman" w:cs="Times New Roman"/>
+          <w:sz w:val="24"/>
+          <w:szCs w:val="24"/>
+        </w:rPr>
+        <w:t>.</w:t>
       </w:r>
     </w:p>
     <w:p>
@@ -484,7 +622,25 @@
           <w:sz w:val="24"/>
           <w:szCs w:val="24"/>
         </w:rPr>
-        <w:t>Quando setamos uma string em uma variável, podemos pedir para o python imprimir o que está em alguma posição, como na posição 0, por exemplo.</w:t>
+        <w:t xml:space="preserve">Quando </w:t>
+      </w:r>
+      <w:proofErr w:type="spellStart"/>
+      <w:r>
+        <w:rPr>
+          <w:rFonts w:ascii="Times New Roman" w:hAnsi="Times New Roman" w:cs="Times New Roman"/>
+          <w:sz w:val="24"/>
+          <w:szCs w:val="24"/>
+        </w:rPr>
+        <w:t>setamos</w:t>
+      </w:r>
+      <w:proofErr w:type="spellEnd"/>
+      <w:r>
+        <w:rPr>
+          <w:rFonts w:ascii="Times New Roman" w:hAnsi="Times New Roman" w:cs="Times New Roman"/>
+          <w:sz w:val="24"/>
+          <w:szCs w:val="24"/>
+        </w:rPr>
+        <w:t xml:space="preserve"> uma string em uma variável, podemos pedir para o python imprimir o que está em alguma posição, como na posição 0, por exemplo.</w:t>
       </w:r>
     </w:p>
     <w:p>
@@ -595,7 +751,25 @@
           <w:szCs w:val="24"/>
         </w:rPr>
         <w:lastRenderedPageBreak/>
-        <w:t>Lembrando que a contagem de posições do python é de 0 até o -1 o len() da string.</w:t>
+        <w:t xml:space="preserve">Lembrando que a contagem de posições do python é de 0 até o -1 o </w:t>
+      </w:r>
+      <w:proofErr w:type="spellStart"/>
+      <w:r>
+        <w:rPr>
+          <w:rFonts w:ascii="Times New Roman" w:hAnsi="Times New Roman" w:cs="Times New Roman"/>
+          <w:sz w:val="24"/>
+          <w:szCs w:val="24"/>
+        </w:rPr>
+        <w:t>len</w:t>
+      </w:r>
+      <w:proofErr w:type="spellEnd"/>
+      <w:r>
+        <w:rPr>
+          <w:rFonts w:ascii="Times New Roman" w:hAnsi="Times New Roman" w:cs="Times New Roman"/>
+          <w:sz w:val="24"/>
+          <w:szCs w:val="24"/>
+        </w:rPr>
+        <w:t>() da string.</w:t>
       </w:r>
     </w:p>
     <w:p>
@@ -697,7 +871,25 @@
           <w:sz w:val="24"/>
           <w:szCs w:val="24"/>
         </w:rPr>
-        <w:t>Porém, no fatiamento, temos que a posição/argumento 1 é inclusivo e o 2 é exclusivo, ou seja, quando pedimos para exibir o que está da posição 0 até a 1, o que ele exibirá será somente a primeira letra, pois excluiu o que está na posição 1. Exs.:</w:t>
+        <w:t xml:space="preserve">Porém, no fatiamento, temos que a posição/argumento 1 é inclusivo e o 2 é exclusivo, ou seja, quando pedimos para exibir o que está da posição 0 até a 1, o que ele exibirá será somente a primeira letra, pois excluiu o que está na posição 1. </w:t>
+      </w:r>
+      <w:proofErr w:type="spellStart"/>
+      <w:r>
+        <w:rPr>
+          <w:rFonts w:ascii="Times New Roman" w:hAnsi="Times New Roman" w:cs="Times New Roman"/>
+          <w:sz w:val="24"/>
+          <w:szCs w:val="24"/>
+        </w:rPr>
+        <w:t>Exs</w:t>
+      </w:r>
+      <w:proofErr w:type="spellEnd"/>
+      <w:r>
+        <w:rPr>
+          <w:rFonts w:ascii="Times New Roman" w:hAnsi="Times New Roman" w:cs="Times New Roman"/>
+          <w:sz w:val="24"/>
+          <w:szCs w:val="24"/>
+        </w:rPr>
+        <w:t>.:</w:t>
       </w:r>
     </w:p>
     <w:p>
@@ -946,13 +1138,41 @@
           <w:szCs w:val="24"/>
         </w:rPr>
       </w:pPr>
-      <w:r>
-        <w:rPr>
-          <w:rFonts w:ascii="Times New Roman" w:hAnsi="Times New Roman" w:cs="Times New Roman"/>
-          <w:sz w:val="24"/>
-          <w:szCs w:val="24"/>
-        </w:rPr>
-        <w:t>URLs e seus formatos: como as URLs funcionam e o que cada parte de uma URL significa - base e parâmetros</w:t>
+      <w:proofErr w:type="spellStart"/>
+      <w:r>
+        <w:rPr>
+          <w:rFonts w:ascii="Times New Roman" w:hAnsi="Times New Roman" w:cs="Times New Roman"/>
+          <w:sz w:val="24"/>
+          <w:szCs w:val="24"/>
+        </w:rPr>
+        <w:t>URLs</w:t>
+      </w:r>
+      <w:proofErr w:type="spellEnd"/>
+      <w:r>
+        <w:rPr>
+          <w:rFonts w:ascii="Times New Roman" w:hAnsi="Times New Roman" w:cs="Times New Roman"/>
+          <w:sz w:val="24"/>
+          <w:szCs w:val="24"/>
+        </w:rPr>
+        <w:t xml:space="preserve"> e seus formatos: como as </w:t>
+      </w:r>
+      <w:proofErr w:type="spellStart"/>
+      <w:r>
+        <w:rPr>
+          <w:rFonts w:ascii="Times New Roman" w:hAnsi="Times New Roman" w:cs="Times New Roman"/>
+          <w:sz w:val="24"/>
+          <w:szCs w:val="24"/>
+        </w:rPr>
+        <w:t>URLs</w:t>
+      </w:r>
+      <w:proofErr w:type="spellEnd"/>
+      <w:r>
+        <w:rPr>
+          <w:rFonts w:ascii="Times New Roman" w:hAnsi="Times New Roman" w:cs="Times New Roman"/>
+          <w:sz w:val="24"/>
+          <w:szCs w:val="24"/>
+        </w:rPr>
+        <w:t xml:space="preserve"> funcionam e o que cada parte de uma URL significa - base e parâmetros</w:t>
       </w:r>
       <w:r>
         <w:rPr>
@@ -984,7 +1204,43 @@
           <w:sz w:val="24"/>
           <w:szCs w:val="24"/>
         </w:rPr>
-        <w:t>O operador de fatiamento [a:b], utilizado para obter uma substring desde o índice a até o índice b - 1 da string original. Lembrando que b - 1 pois o segundo argumento do fatiamento é exclusivo</w:t>
+        <w:t>O operador de fatiamento [</w:t>
+      </w:r>
+      <w:proofErr w:type="spellStart"/>
+      <w:r>
+        <w:rPr>
+          <w:rFonts w:ascii="Times New Roman" w:hAnsi="Times New Roman" w:cs="Times New Roman"/>
+          <w:sz w:val="24"/>
+          <w:szCs w:val="24"/>
+        </w:rPr>
+        <w:t>a:b</w:t>
+      </w:r>
+      <w:proofErr w:type="spellEnd"/>
+      <w:r>
+        <w:rPr>
+          <w:rFonts w:ascii="Times New Roman" w:hAnsi="Times New Roman" w:cs="Times New Roman"/>
+          <w:sz w:val="24"/>
+          <w:szCs w:val="24"/>
+        </w:rPr>
+        <w:t xml:space="preserve">], utilizado para obter uma </w:t>
+      </w:r>
+      <w:proofErr w:type="spellStart"/>
+      <w:r>
+        <w:rPr>
+          <w:rFonts w:ascii="Times New Roman" w:hAnsi="Times New Roman" w:cs="Times New Roman"/>
+          <w:sz w:val="24"/>
+          <w:szCs w:val="24"/>
+        </w:rPr>
+        <w:t>substring</w:t>
+      </w:r>
+      <w:proofErr w:type="spellEnd"/>
+      <w:r>
+        <w:rPr>
+          <w:rFonts w:ascii="Times New Roman" w:hAnsi="Times New Roman" w:cs="Times New Roman"/>
+          <w:sz w:val="24"/>
+          <w:szCs w:val="24"/>
+        </w:rPr>
+        <w:t xml:space="preserve"> desde o índice a até o índice b - 1 da string original. Lembrando que b - 1 pois o segundo argumento do fatiamento é exclusivo</w:t>
       </w:r>
       <w:r>
         <w:rPr>
@@ -1086,7 +1342,25 @@
           <w:sz w:val="24"/>
           <w:szCs w:val="24"/>
         </w:rPr>
-        <w:t>O problema de usar o fatiamento para separar o que é site/domínio do que é parâmetro é que estamos considerando que em todas as url’s o “?” que faz essa separação está na mesma posição, o que não é verdade.</w:t>
+        <w:t xml:space="preserve">O problema de usar o fatiamento para separar o que é site/domínio do que é parâmetro é que estamos considerando que em todas as </w:t>
+      </w:r>
+      <w:proofErr w:type="spellStart"/>
+      <w:r>
+        <w:rPr>
+          <w:rFonts w:ascii="Times New Roman" w:hAnsi="Times New Roman" w:cs="Times New Roman"/>
+          <w:sz w:val="24"/>
+          <w:szCs w:val="24"/>
+        </w:rPr>
+        <w:t>url’s</w:t>
+      </w:r>
+      <w:proofErr w:type="spellEnd"/>
+      <w:r>
+        <w:rPr>
+          <w:rFonts w:ascii="Times New Roman" w:hAnsi="Times New Roman" w:cs="Times New Roman"/>
+          <w:sz w:val="24"/>
+          <w:szCs w:val="24"/>
+        </w:rPr>
+        <w:t xml:space="preserve"> o “?” que faz essa separação está na mesma posição, o que não é verdade.</w:t>
       </w:r>
     </w:p>
     <w:p>
@@ -1342,7 +1616,43 @@
           <w:sz w:val="24"/>
           <w:szCs w:val="24"/>
         </w:rPr>
-        <w:t>No url_parametros nós colocamos +1 justamente para retirar o “?” do fatiamento. Lembrando que a primeira posição é inclusiva e a segunda exclusiva, por isso na url_base não precisamos colocar -1, por exemplo. Essa matemática já é feita por padrão.</w:t>
+        <w:t xml:space="preserve">No </w:t>
+      </w:r>
+      <w:proofErr w:type="spellStart"/>
+      <w:r>
+        <w:rPr>
+          <w:rFonts w:ascii="Times New Roman" w:hAnsi="Times New Roman" w:cs="Times New Roman"/>
+          <w:sz w:val="24"/>
+          <w:szCs w:val="24"/>
+        </w:rPr>
+        <w:t>url_parametros</w:t>
+      </w:r>
+      <w:proofErr w:type="spellEnd"/>
+      <w:r>
+        <w:rPr>
+          <w:rFonts w:ascii="Times New Roman" w:hAnsi="Times New Roman" w:cs="Times New Roman"/>
+          <w:sz w:val="24"/>
+          <w:szCs w:val="24"/>
+        </w:rPr>
+        <w:t xml:space="preserve"> nós colocamos +1 justamente para retirar o “?” do fatiamento. Lembrando que a primeira posição é inclusiva e a segunda exclusiva, por isso na </w:t>
+      </w:r>
+      <w:proofErr w:type="spellStart"/>
+      <w:r>
+        <w:rPr>
+          <w:rFonts w:ascii="Times New Roman" w:hAnsi="Times New Roman" w:cs="Times New Roman"/>
+          <w:sz w:val="24"/>
+          <w:szCs w:val="24"/>
+        </w:rPr>
+        <w:t>url_base</w:t>
+      </w:r>
+      <w:proofErr w:type="spellEnd"/>
+      <w:r>
+        <w:rPr>
+          <w:rFonts w:ascii="Times New Roman" w:hAnsi="Times New Roman" w:cs="Times New Roman"/>
+          <w:sz w:val="24"/>
+          <w:szCs w:val="24"/>
+        </w:rPr>
+        <w:t xml:space="preserve"> não precisamos colocar -1, por exemplo. Essa matemática já é feita por padrão.</w:t>
       </w:r>
     </w:p>
     <w:p>
@@ -1366,7 +1676,43 @@
           <w:sz w:val="24"/>
           <w:szCs w:val="24"/>
         </w:rPr>
-        <w:t xml:space="preserve"> Um outro problema que temos é que o nsso final do parâmetros ainda está fixo, e nós não sabemos qual é o tamanho de todas as URL’s e ficar contando e alterando o nosso programa para cada uma delas não é muito prático.</w:t>
+        <w:t xml:space="preserve"> Um outro problema que temos é que o </w:t>
+      </w:r>
+      <w:proofErr w:type="spellStart"/>
+      <w:r>
+        <w:rPr>
+          <w:rFonts w:ascii="Times New Roman" w:hAnsi="Times New Roman" w:cs="Times New Roman"/>
+          <w:sz w:val="24"/>
+          <w:szCs w:val="24"/>
+        </w:rPr>
+        <w:t>nsso</w:t>
+      </w:r>
+      <w:proofErr w:type="spellEnd"/>
+      <w:r>
+        <w:rPr>
+          <w:rFonts w:ascii="Times New Roman" w:hAnsi="Times New Roman" w:cs="Times New Roman"/>
+          <w:sz w:val="24"/>
+          <w:szCs w:val="24"/>
+        </w:rPr>
+        <w:t xml:space="preserve"> final do parâmetros ainda está fixo, e nós não sabemos qual é o tamanho de todas as </w:t>
+      </w:r>
+      <w:proofErr w:type="spellStart"/>
+      <w:r>
+        <w:rPr>
+          <w:rFonts w:ascii="Times New Roman" w:hAnsi="Times New Roman" w:cs="Times New Roman"/>
+          <w:sz w:val="24"/>
+          <w:szCs w:val="24"/>
+        </w:rPr>
+        <w:t>URL’s</w:t>
+      </w:r>
+      <w:proofErr w:type="spellEnd"/>
+      <w:r>
+        <w:rPr>
+          <w:rFonts w:ascii="Times New Roman" w:hAnsi="Times New Roman" w:cs="Times New Roman"/>
+          <w:sz w:val="24"/>
+          <w:szCs w:val="24"/>
+        </w:rPr>
+        <w:t xml:space="preserve"> e ficar contando e alterando o nosso programa para cada uma delas não é muito prático.</w:t>
       </w:r>
     </w:p>
     <w:p>
@@ -1726,7 +2072,25 @@
           <w:sz w:val="24"/>
           <w:szCs w:val="24"/>
         </w:rPr>
-        <w:t>Podemos utilizar o método str.find(palavra, inicio) para buscar o índice de palavra a partir de in</w:t>
+        <w:t xml:space="preserve">Podemos utilizar o método </w:t>
+      </w:r>
+      <w:proofErr w:type="spellStart"/>
+      <w:r>
+        <w:rPr>
+          <w:rFonts w:ascii="Times New Roman" w:hAnsi="Times New Roman" w:cs="Times New Roman"/>
+          <w:sz w:val="24"/>
+          <w:szCs w:val="24"/>
+        </w:rPr>
+        <w:t>str.find</w:t>
+      </w:r>
+      <w:proofErr w:type="spellEnd"/>
+      <w:r>
+        <w:rPr>
+          <w:rFonts w:ascii="Times New Roman" w:hAnsi="Times New Roman" w:cs="Times New Roman"/>
+          <w:sz w:val="24"/>
+          <w:szCs w:val="24"/>
+        </w:rPr>
+        <w:t>(palavra, inicio) para buscar o índice de palavra a partir de in</w:t>
       </w:r>
       <w:r>
         <w:rPr>
@@ -1806,7 +2170,25 @@
           <w:sz w:val="24"/>
           <w:szCs w:val="24"/>
         </w:rPr>
-        <w:t>O método len(string) retorna o tamanho (ou seja, a quantidade de caracteres) da nossa string</w:t>
+        <w:t xml:space="preserve">O método </w:t>
+      </w:r>
+      <w:proofErr w:type="spellStart"/>
+      <w:r>
+        <w:rPr>
+          <w:rFonts w:ascii="Times New Roman" w:hAnsi="Times New Roman" w:cs="Times New Roman"/>
+          <w:sz w:val="24"/>
+          <w:szCs w:val="24"/>
+        </w:rPr>
+        <w:t>len</w:t>
+      </w:r>
+      <w:proofErr w:type="spellEnd"/>
+      <w:r>
+        <w:rPr>
+          <w:rFonts w:ascii="Times New Roman" w:hAnsi="Times New Roman" w:cs="Times New Roman"/>
+          <w:sz w:val="24"/>
+          <w:szCs w:val="24"/>
+        </w:rPr>
+        <w:t>(string) retorna o tamanho (ou seja, a quantidade de caracteres) da nossa string</w:t>
       </w:r>
       <w:r>
         <w:rPr>
@@ -1838,7 +2220,25 @@
           <w:sz w:val="24"/>
           <w:szCs w:val="24"/>
         </w:rPr>
-        <w:t>Dica: o caractere que representa espaço em branco (“ “) também conta! Por exemplo: len(" ") retorna 1.</w:t>
+        <w:t xml:space="preserve">Dica: o caractere que representa espaço em branco (“ “) também conta! Por exemplo: </w:t>
+      </w:r>
+      <w:proofErr w:type="spellStart"/>
+      <w:r>
+        <w:rPr>
+          <w:rFonts w:ascii="Times New Roman" w:hAnsi="Times New Roman" w:cs="Times New Roman"/>
+          <w:sz w:val="24"/>
+          <w:szCs w:val="24"/>
+        </w:rPr>
+        <w:t>len</w:t>
+      </w:r>
+      <w:proofErr w:type="spellEnd"/>
+      <w:r>
+        <w:rPr>
+          <w:rFonts w:ascii="Times New Roman" w:hAnsi="Times New Roman" w:cs="Times New Roman"/>
+          <w:sz w:val="24"/>
+          <w:szCs w:val="24"/>
+        </w:rPr>
+        <w:t>(" ") retorna 1.</w:t>
       </w:r>
     </w:p>
     <w:p>
@@ -1911,6 +2311,7 @@
         </w:rPr>
         <w:t xml:space="preserve">Quando queremos levantar um erro caso o usuário faça algo que não deveria, podemos criar uma condição e utilizar o </w:t>
       </w:r>
+      <w:proofErr w:type="spellStart"/>
       <w:r>
         <w:rPr>
           <w:rFonts w:ascii="Times New Roman" w:hAnsi="Times New Roman" w:cs="Times New Roman"/>
@@ -1921,6 +2322,7 @@
         </w:rPr>
         <w:t>raise</w:t>
       </w:r>
+      <w:proofErr w:type="spellEnd"/>
       <w:r>
         <w:rPr>
           <w:rFonts w:ascii="Times New Roman" w:hAnsi="Times New Roman" w:cs="Times New Roman"/>
@@ -1929,8 +2331,9 @@
           <w:sz w:val="24"/>
           <w:szCs w:val="24"/>
         </w:rPr>
-        <w:t xml:space="preserve"> ValueError</w:t>
-      </w:r>
+        <w:t xml:space="preserve"> </w:t>
+      </w:r>
+      <w:proofErr w:type="spellStart"/>
       <w:r>
         <w:rPr>
           <w:rFonts w:ascii="Times New Roman" w:hAnsi="Times New Roman" w:cs="Times New Roman"/>
@@ -1939,6 +2342,17 @@
           <w:sz w:val="24"/>
           <w:szCs w:val="24"/>
         </w:rPr>
+        <w:t>ValueError</w:t>
+      </w:r>
+      <w:proofErr w:type="spellEnd"/>
+      <w:r>
+        <w:rPr>
+          <w:rFonts w:ascii="Times New Roman" w:hAnsi="Times New Roman" w:cs="Times New Roman"/>
+          <w:i/>
+          <w:iCs/>
+          <w:sz w:val="24"/>
+          <w:szCs w:val="24"/>
+        </w:rPr>
         <w:t>()</w:t>
       </w:r>
       <w:r>
@@ -1947,7 +2361,25 @@
           <w:sz w:val="24"/>
           <w:szCs w:val="24"/>
         </w:rPr>
-        <w:t>, como se fosse um return.</w:t>
+        <w:t xml:space="preserve">, como se fosse um </w:t>
+      </w:r>
+      <w:proofErr w:type="spellStart"/>
+      <w:r>
+        <w:rPr>
+          <w:rFonts w:ascii="Times New Roman" w:hAnsi="Times New Roman" w:cs="Times New Roman"/>
+          <w:sz w:val="24"/>
+          <w:szCs w:val="24"/>
+        </w:rPr>
+        <w:t>return</w:t>
+      </w:r>
+      <w:proofErr w:type="spellEnd"/>
+      <w:r>
+        <w:rPr>
+          <w:rFonts w:ascii="Times New Roman" w:hAnsi="Times New Roman" w:cs="Times New Roman"/>
+          <w:sz w:val="24"/>
+          <w:szCs w:val="24"/>
+        </w:rPr>
+        <w:t>.</w:t>
       </w:r>
     </w:p>
     <w:p>
@@ -2192,7 +2624,43 @@
           <w:sz w:val="24"/>
           <w:szCs w:val="24"/>
         </w:rPr>
-        <w:t xml:space="preserve"> Isso acontece porque a len() de uma string “” é igual a 0, mas a len() de uma string “ “ é igual a 1:</w:t>
+        <w:t xml:space="preserve"> Isso acontece porque a </w:t>
+      </w:r>
+      <w:proofErr w:type="spellStart"/>
+      <w:r>
+        <w:rPr>
+          <w:rFonts w:ascii="Times New Roman" w:hAnsi="Times New Roman" w:cs="Times New Roman"/>
+          <w:sz w:val="24"/>
+          <w:szCs w:val="24"/>
+        </w:rPr>
+        <w:t>len</w:t>
+      </w:r>
+      <w:proofErr w:type="spellEnd"/>
+      <w:r>
+        <w:rPr>
+          <w:rFonts w:ascii="Times New Roman" w:hAnsi="Times New Roman" w:cs="Times New Roman"/>
+          <w:sz w:val="24"/>
+          <w:szCs w:val="24"/>
+        </w:rPr>
+        <w:t xml:space="preserve">() de uma string “” é igual a 0, mas a </w:t>
+      </w:r>
+      <w:proofErr w:type="spellStart"/>
+      <w:r>
+        <w:rPr>
+          <w:rFonts w:ascii="Times New Roman" w:hAnsi="Times New Roman" w:cs="Times New Roman"/>
+          <w:sz w:val="24"/>
+          <w:szCs w:val="24"/>
+        </w:rPr>
+        <w:t>len</w:t>
+      </w:r>
+      <w:proofErr w:type="spellEnd"/>
+      <w:r>
+        <w:rPr>
+          <w:rFonts w:ascii="Times New Roman" w:hAnsi="Times New Roman" w:cs="Times New Roman"/>
+          <w:sz w:val="24"/>
+          <w:szCs w:val="24"/>
+        </w:rPr>
+        <w:t>() de uma string “ “ é igual a 1:</w:t>
       </w:r>
     </w:p>
     <w:p>
@@ -2649,13 +3117,23 @@
           <w:szCs w:val="24"/>
         </w:rPr>
       </w:pPr>
-      <w:r>
-        <w:rPr>
-          <w:rFonts w:ascii="Times New Roman" w:hAnsi="Times New Roman" w:cs="Times New Roman"/>
-          <w:sz w:val="24"/>
-          <w:szCs w:val="24"/>
-        </w:rPr>
-        <w:t>Lstrip(): Remove os espaços em branco da esquerda.</w:t>
+      <w:proofErr w:type="spellStart"/>
+      <w:r>
+        <w:rPr>
+          <w:rFonts w:ascii="Times New Roman" w:hAnsi="Times New Roman" w:cs="Times New Roman"/>
+          <w:sz w:val="24"/>
+          <w:szCs w:val="24"/>
+        </w:rPr>
+        <w:t>Lstrip</w:t>
+      </w:r>
+      <w:proofErr w:type="spellEnd"/>
+      <w:r>
+        <w:rPr>
+          <w:rFonts w:ascii="Times New Roman" w:hAnsi="Times New Roman" w:cs="Times New Roman"/>
+          <w:sz w:val="24"/>
+          <w:szCs w:val="24"/>
+        </w:rPr>
+        <w:t>(): Remove os espaços em branco da esquerda.</w:t>
       </w:r>
     </w:p>
     <w:p>
@@ -2673,13 +3151,23 @@
           <w:szCs w:val="24"/>
         </w:rPr>
       </w:pPr>
-      <w:r>
-        <w:rPr>
-          <w:rFonts w:ascii="Times New Roman" w:hAnsi="Times New Roman" w:cs="Times New Roman"/>
-          <w:sz w:val="24"/>
-          <w:szCs w:val="24"/>
-        </w:rPr>
-        <w:t>Rstrip(): Remove os espaços em branco da</w:t>
+      <w:proofErr w:type="spellStart"/>
+      <w:r>
+        <w:rPr>
+          <w:rFonts w:ascii="Times New Roman" w:hAnsi="Times New Roman" w:cs="Times New Roman"/>
+          <w:sz w:val="24"/>
+          <w:szCs w:val="24"/>
+        </w:rPr>
+        <w:t>Rstrip</w:t>
+      </w:r>
+      <w:proofErr w:type="spellEnd"/>
+      <w:r>
+        <w:rPr>
+          <w:rFonts w:ascii="Times New Roman" w:hAnsi="Times New Roman" w:cs="Times New Roman"/>
+          <w:sz w:val="24"/>
+          <w:szCs w:val="24"/>
+        </w:rPr>
+        <w:t>(): Remove os espaços em branco da</w:t>
       </w:r>
       <w:r>
         <w:rPr>
@@ -2866,7 +3354,25 @@
           <w:sz w:val="24"/>
           <w:szCs w:val="24"/>
         </w:rPr>
-        <w:t>Podemos utilizar a palavra-chave raise para lançar uma exceção no nosso programa, informando ao usuário qual erro ocorreu</w:t>
+        <w:t xml:space="preserve">Podemos utilizar a palavra-chave </w:t>
+      </w:r>
+      <w:proofErr w:type="spellStart"/>
+      <w:r>
+        <w:rPr>
+          <w:rFonts w:ascii="Times New Roman" w:hAnsi="Times New Roman" w:cs="Times New Roman"/>
+          <w:sz w:val="24"/>
+          <w:szCs w:val="24"/>
+        </w:rPr>
+        <w:t>raise</w:t>
+      </w:r>
+      <w:proofErr w:type="spellEnd"/>
+      <w:r>
+        <w:rPr>
+          <w:rFonts w:ascii="Times New Roman" w:hAnsi="Times New Roman" w:cs="Times New Roman"/>
+          <w:sz w:val="24"/>
+          <w:szCs w:val="24"/>
+        </w:rPr>
+        <w:t xml:space="preserve"> para lançar uma exceção no nosso programa, informando ao usuário qual erro ocorreu</w:t>
       </w:r>
       <w:r>
         <w:rPr>
@@ -2898,8 +3404,36 @@
           <w:sz w:val="24"/>
           <w:szCs w:val="24"/>
         </w:rPr>
-        <w:t>Mais métodos de strings: str.replace e str.strip</w:t>
-      </w:r>
+        <w:t xml:space="preserve">Mais métodos de strings: </w:t>
+      </w:r>
+      <w:proofErr w:type="spellStart"/>
+      <w:r>
+        <w:rPr>
+          <w:rFonts w:ascii="Times New Roman" w:hAnsi="Times New Roman" w:cs="Times New Roman"/>
+          <w:sz w:val="24"/>
+          <w:szCs w:val="24"/>
+        </w:rPr>
+        <w:t>str.replace</w:t>
+      </w:r>
+      <w:proofErr w:type="spellEnd"/>
+      <w:r>
+        <w:rPr>
+          <w:rFonts w:ascii="Times New Roman" w:hAnsi="Times New Roman" w:cs="Times New Roman"/>
+          <w:sz w:val="24"/>
+          <w:szCs w:val="24"/>
+        </w:rPr>
+        <w:t xml:space="preserve"> e </w:t>
+      </w:r>
+      <w:proofErr w:type="spellStart"/>
+      <w:r>
+        <w:rPr>
+          <w:rFonts w:ascii="Times New Roman" w:hAnsi="Times New Roman" w:cs="Times New Roman"/>
+          <w:sz w:val="24"/>
+          <w:szCs w:val="24"/>
+        </w:rPr>
+        <w:t>str.strip</w:t>
+      </w:r>
+      <w:proofErr w:type="spellEnd"/>
       <w:r>
         <w:rPr>
           <w:rFonts w:ascii="Times New Roman" w:hAnsi="Times New Roman" w:cs="Times New Roman"/>
@@ -2962,7 +3496,25 @@
           <w:sz w:val="24"/>
           <w:szCs w:val="24"/>
         </w:rPr>
-        <w:t>A diferença entre None, ””, 0, e como o if do Python funciona</w:t>
+        <w:t xml:space="preserve">A diferença entre </w:t>
+      </w:r>
+      <w:proofErr w:type="spellStart"/>
+      <w:r>
+        <w:rPr>
+          <w:rFonts w:ascii="Times New Roman" w:hAnsi="Times New Roman" w:cs="Times New Roman"/>
+          <w:sz w:val="24"/>
+          <w:szCs w:val="24"/>
+        </w:rPr>
+        <w:t>None</w:t>
+      </w:r>
+      <w:proofErr w:type="spellEnd"/>
+      <w:r>
+        <w:rPr>
+          <w:rFonts w:ascii="Times New Roman" w:hAnsi="Times New Roman" w:cs="Times New Roman"/>
+          <w:sz w:val="24"/>
+          <w:szCs w:val="24"/>
+        </w:rPr>
+        <w:t>, ””, 0, e como o if do Python funciona</w:t>
       </w:r>
       <w:r>
         <w:rPr>
@@ -2994,7 +3546,25 @@
           <w:sz w:val="24"/>
           <w:szCs w:val="24"/>
         </w:rPr>
-        <w:t>O operador not.</w:t>
+        <w:t xml:space="preserve">O operador </w:t>
+      </w:r>
+      <w:proofErr w:type="spellStart"/>
+      <w:r>
+        <w:rPr>
+          <w:rFonts w:ascii="Times New Roman" w:hAnsi="Times New Roman" w:cs="Times New Roman"/>
+          <w:sz w:val="24"/>
+          <w:szCs w:val="24"/>
+        </w:rPr>
+        <w:t>not</w:t>
+      </w:r>
+      <w:proofErr w:type="spellEnd"/>
+      <w:r>
+        <w:rPr>
+          <w:rFonts w:ascii="Times New Roman" w:hAnsi="Times New Roman" w:cs="Times New Roman"/>
+          <w:sz w:val="24"/>
+          <w:szCs w:val="24"/>
+        </w:rPr>
+        <w:t>.</w:t>
       </w:r>
     </w:p>
     <w:p>
@@ -3074,8 +3644,18 @@
           <w:sz w:val="24"/>
           <w:szCs w:val="24"/>
         </w:rPr>
-        <w:t>/RegEx</w:t>
-      </w:r>
+        <w:t>/</w:t>
+      </w:r>
+      <w:proofErr w:type="spellStart"/>
+      <w:r>
+        <w:rPr>
+          <w:rFonts w:ascii="Times New Roman" w:hAnsi="Times New Roman" w:cs="Times New Roman"/>
+          <w:sz w:val="24"/>
+          <w:szCs w:val="24"/>
+        </w:rPr>
+        <w:t>RegEx</w:t>
+      </w:r>
+      <w:proofErr w:type="spellEnd"/>
       <w:r>
         <w:rPr>
           <w:rFonts w:ascii="Times New Roman" w:hAnsi="Times New Roman" w:cs="Times New Roman"/>
@@ -3084,6 +3664,7 @@
         </w:rPr>
         <w:t xml:space="preserve">, podemos importar a biblioteca </w:t>
       </w:r>
+      <w:proofErr w:type="spellStart"/>
       <w:r>
         <w:rPr>
           <w:rFonts w:ascii="Times New Roman" w:hAnsi="Times New Roman" w:cs="Times New Roman"/>
@@ -3095,6 +3676,7 @@
         </w:rPr>
         <w:t>re</w:t>
       </w:r>
+      <w:proofErr w:type="spellEnd"/>
       <w:r>
         <w:rPr>
           <w:rFonts w:ascii="Times New Roman" w:hAnsi="Times New Roman" w:cs="Times New Roman"/>
@@ -3125,7 +3707,43 @@
           <w:sz w:val="24"/>
           <w:szCs w:val="24"/>
         </w:rPr>
-        <w:t xml:space="preserve"> Compile(“regex”): função da biblioteca acima para passarmos a regex.</w:t>
+        <w:t xml:space="preserve"> Compile(“</w:t>
+      </w:r>
+      <w:proofErr w:type="spellStart"/>
+      <w:r>
+        <w:rPr>
+          <w:rFonts w:ascii="Times New Roman" w:hAnsi="Times New Roman" w:cs="Times New Roman"/>
+          <w:sz w:val="24"/>
+          <w:szCs w:val="24"/>
+        </w:rPr>
+        <w:t>regex</w:t>
+      </w:r>
+      <w:proofErr w:type="spellEnd"/>
+      <w:r>
+        <w:rPr>
+          <w:rFonts w:ascii="Times New Roman" w:hAnsi="Times New Roman" w:cs="Times New Roman"/>
+          <w:sz w:val="24"/>
+          <w:szCs w:val="24"/>
+        </w:rPr>
+        <w:t xml:space="preserve">”): função da biblioteca acima para passarmos a </w:t>
+      </w:r>
+      <w:proofErr w:type="spellStart"/>
+      <w:r>
+        <w:rPr>
+          <w:rFonts w:ascii="Times New Roman" w:hAnsi="Times New Roman" w:cs="Times New Roman"/>
+          <w:sz w:val="24"/>
+          <w:szCs w:val="24"/>
+        </w:rPr>
+        <w:t>regex</w:t>
+      </w:r>
+      <w:proofErr w:type="spellEnd"/>
+      <w:r>
+        <w:rPr>
+          <w:rFonts w:ascii="Times New Roman" w:hAnsi="Times New Roman" w:cs="Times New Roman"/>
+          <w:sz w:val="24"/>
+          <w:szCs w:val="24"/>
+        </w:rPr>
+        <w:t>.</w:t>
       </w:r>
     </w:p>
     <w:p>
@@ -3149,7 +3767,61 @@
           <w:sz w:val="24"/>
           <w:szCs w:val="24"/>
         </w:rPr>
-        <w:t xml:space="preserve"> Search(variavel): função para procurar dentro de um padrão e retorna o macth, caso tenha, ou none, caso não encontre o que procura.</w:t>
+        <w:t xml:space="preserve"> Search(</w:t>
+      </w:r>
+      <w:proofErr w:type="spellStart"/>
+      <w:r>
+        <w:rPr>
+          <w:rFonts w:ascii="Times New Roman" w:hAnsi="Times New Roman" w:cs="Times New Roman"/>
+          <w:sz w:val="24"/>
+          <w:szCs w:val="24"/>
+        </w:rPr>
+        <w:t>variavel</w:t>
+      </w:r>
+      <w:proofErr w:type="spellEnd"/>
+      <w:r>
+        <w:rPr>
+          <w:rFonts w:ascii="Times New Roman" w:hAnsi="Times New Roman" w:cs="Times New Roman"/>
+          <w:sz w:val="24"/>
+          <w:szCs w:val="24"/>
+        </w:rPr>
+        <w:t xml:space="preserve">): função para procurar dentro de um padrão e retorna o </w:t>
+      </w:r>
+      <w:proofErr w:type="spellStart"/>
+      <w:r>
+        <w:rPr>
+          <w:rFonts w:ascii="Times New Roman" w:hAnsi="Times New Roman" w:cs="Times New Roman"/>
+          <w:sz w:val="24"/>
+          <w:szCs w:val="24"/>
+        </w:rPr>
+        <w:t>macth</w:t>
+      </w:r>
+      <w:proofErr w:type="spellEnd"/>
+      <w:r>
+        <w:rPr>
+          <w:rFonts w:ascii="Times New Roman" w:hAnsi="Times New Roman" w:cs="Times New Roman"/>
+          <w:sz w:val="24"/>
+          <w:szCs w:val="24"/>
+        </w:rPr>
+        <w:t xml:space="preserve">, caso tenha, ou </w:t>
+      </w:r>
+      <w:proofErr w:type="spellStart"/>
+      <w:r>
+        <w:rPr>
+          <w:rFonts w:ascii="Times New Roman" w:hAnsi="Times New Roman" w:cs="Times New Roman"/>
+          <w:sz w:val="24"/>
+          <w:szCs w:val="24"/>
+        </w:rPr>
+        <w:t>none</w:t>
+      </w:r>
+      <w:proofErr w:type="spellEnd"/>
+      <w:r>
+        <w:rPr>
+          <w:rFonts w:ascii="Times New Roman" w:hAnsi="Times New Roman" w:cs="Times New Roman"/>
+          <w:sz w:val="24"/>
+          <w:szCs w:val="24"/>
+        </w:rPr>
+        <w:t>, caso não encontre o que procura.</w:t>
       </w:r>
     </w:p>
     <w:p>
@@ -3173,7 +3845,25 @@
           <w:sz w:val="24"/>
           <w:szCs w:val="24"/>
         </w:rPr>
-        <w:t xml:space="preserve"> Group(): Função que retorna exatamente o que foi encontrado no padrão.</w:t>
+        <w:t xml:space="preserve"> </w:t>
+      </w:r>
+      <w:proofErr w:type="spellStart"/>
+      <w:r>
+        <w:rPr>
+          <w:rFonts w:ascii="Times New Roman" w:hAnsi="Times New Roman" w:cs="Times New Roman"/>
+          <w:sz w:val="24"/>
+          <w:szCs w:val="24"/>
+        </w:rPr>
+        <w:t>Group</w:t>
+      </w:r>
+      <w:proofErr w:type="spellEnd"/>
+      <w:r>
+        <w:rPr>
+          <w:rFonts w:ascii="Times New Roman" w:hAnsi="Times New Roman" w:cs="Times New Roman"/>
+          <w:sz w:val="24"/>
+          <w:szCs w:val="24"/>
+        </w:rPr>
+        <w:t>(): Função que retorna exatamente o que foi encontrado no padrão.</w:t>
       </w:r>
     </w:p>
     <w:p>
@@ -3197,7 +3887,25 @@
           <w:sz w:val="24"/>
           <w:szCs w:val="24"/>
         </w:rPr>
-        <w:t xml:space="preserve"> Utilizando essas funções, podemos criar um if para verificar e imprimir a regex que queremos encontrar. Ex.:</w:t>
+        <w:t xml:space="preserve"> Utilizando essas funções, podemos criar um if para verificar e imprimir a </w:t>
+      </w:r>
+      <w:proofErr w:type="spellStart"/>
+      <w:r>
+        <w:rPr>
+          <w:rFonts w:ascii="Times New Roman" w:hAnsi="Times New Roman" w:cs="Times New Roman"/>
+          <w:sz w:val="24"/>
+          <w:szCs w:val="24"/>
+        </w:rPr>
+        <w:t>regex</w:t>
+      </w:r>
+      <w:proofErr w:type="spellEnd"/>
+      <w:r>
+        <w:rPr>
+          <w:rFonts w:ascii="Times New Roman" w:hAnsi="Times New Roman" w:cs="Times New Roman"/>
+          <w:sz w:val="24"/>
+          <w:szCs w:val="24"/>
+        </w:rPr>
+        <w:t xml:space="preserve"> que queremos encontrar. Ex.:</w:t>
       </w:r>
     </w:p>
     <w:p>
@@ -3275,7 +3983,61 @@
           <w:sz w:val="24"/>
           <w:szCs w:val="24"/>
         </w:rPr>
-        <w:t xml:space="preserve"> Basicamente estamos importando a biblioteca regex, atribuindo o endereço a uma variável, dizendo para o python que o nosso padrão é a compilação (a partir da biblioteca) da regex passada e buscando o padrão regex dentro de endereço. Se a busca retornar true, atribua a busca agrupada na variável cep e imprima ele.</w:t>
+        <w:t xml:space="preserve"> Basicamente estamos importando a biblioteca </w:t>
+      </w:r>
+      <w:proofErr w:type="spellStart"/>
+      <w:r>
+        <w:rPr>
+          <w:rFonts w:ascii="Times New Roman" w:hAnsi="Times New Roman" w:cs="Times New Roman"/>
+          <w:sz w:val="24"/>
+          <w:szCs w:val="24"/>
+        </w:rPr>
+        <w:t>regex</w:t>
+      </w:r>
+      <w:proofErr w:type="spellEnd"/>
+      <w:r>
+        <w:rPr>
+          <w:rFonts w:ascii="Times New Roman" w:hAnsi="Times New Roman" w:cs="Times New Roman"/>
+          <w:sz w:val="24"/>
+          <w:szCs w:val="24"/>
+        </w:rPr>
+        <w:t xml:space="preserve">, atribuindo o endereço a uma variável, dizendo para o python que o nosso padrão é a compilação (a partir da biblioteca) da </w:t>
+      </w:r>
+      <w:proofErr w:type="spellStart"/>
+      <w:r>
+        <w:rPr>
+          <w:rFonts w:ascii="Times New Roman" w:hAnsi="Times New Roman" w:cs="Times New Roman"/>
+          <w:sz w:val="24"/>
+          <w:szCs w:val="24"/>
+        </w:rPr>
+        <w:t>regex</w:t>
+      </w:r>
+      <w:proofErr w:type="spellEnd"/>
+      <w:r>
+        <w:rPr>
+          <w:rFonts w:ascii="Times New Roman" w:hAnsi="Times New Roman" w:cs="Times New Roman"/>
+          <w:sz w:val="24"/>
+          <w:szCs w:val="24"/>
+        </w:rPr>
+        <w:t xml:space="preserve"> passada e buscando o padrão </w:t>
+      </w:r>
+      <w:proofErr w:type="spellStart"/>
+      <w:r>
+        <w:rPr>
+          <w:rFonts w:ascii="Times New Roman" w:hAnsi="Times New Roman" w:cs="Times New Roman"/>
+          <w:sz w:val="24"/>
+          <w:szCs w:val="24"/>
+        </w:rPr>
+        <w:t>regex</w:t>
+      </w:r>
+      <w:proofErr w:type="spellEnd"/>
+      <w:r>
+        <w:rPr>
+          <w:rFonts w:ascii="Times New Roman" w:hAnsi="Times New Roman" w:cs="Times New Roman"/>
+          <w:sz w:val="24"/>
+          <w:szCs w:val="24"/>
+        </w:rPr>
+        <w:t xml:space="preserve"> dentro de endereço. Se a busca retornar true, atribua a busca agrupada na variável cep e imprima ele.</w:t>
       </w:r>
     </w:p>
     <w:p>
@@ -3307,8 +4069,163 @@
           <w:sz w:val="24"/>
           <w:szCs w:val="24"/>
         </w:rPr>
-        <w:t>Se tiver alguma dúvida sobre como escrever regex, revisitar as anotações do curso de regex.</w:t>
-      </w:r>
+        <w:t xml:space="preserve">Se tiver alguma dúvida sobre como escrever </w:t>
+      </w:r>
+      <w:proofErr w:type="spellStart"/>
+      <w:r>
+        <w:rPr>
+          <w:rFonts w:ascii="Times New Roman" w:hAnsi="Times New Roman" w:cs="Times New Roman"/>
+          <w:sz w:val="24"/>
+          <w:szCs w:val="24"/>
+        </w:rPr>
+        <w:t>regex</w:t>
+      </w:r>
+      <w:proofErr w:type="spellEnd"/>
+      <w:r>
+        <w:rPr>
+          <w:rFonts w:ascii="Times New Roman" w:hAnsi="Times New Roman" w:cs="Times New Roman"/>
+          <w:sz w:val="24"/>
+          <w:szCs w:val="24"/>
+        </w:rPr>
+        <w:t xml:space="preserve">, revisitar as anotações do curso de </w:t>
+      </w:r>
+      <w:proofErr w:type="spellStart"/>
+      <w:r>
+        <w:rPr>
+          <w:rFonts w:ascii="Times New Roman" w:hAnsi="Times New Roman" w:cs="Times New Roman"/>
+          <w:sz w:val="24"/>
+          <w:szCs w:val="24"/>
+        </w:rPr>
+        <w:t>regex</w:t>
+      </w:r>
+      <w:proofErr w:type="spellEnd"/>
+      <w:r>
+        <w:rPr>
+          <w:rFonts w:ascii="Times New Roman" w:hAnsi="Times New Roman" w:cs="Times New Roman"/>
+          <w:sz w:val="24"/>
+          <w:szCs w:val="24"/>
+        </w:rPr>
+        <w:t>.</w:t>
+      </w:r>
+    </w:p>
+    <w:p>
+      <w:pPr>
+        <w:pStyle w:val="PargrafodaLista"/>
+        <w:numPr>
+          <w:ilvl w:val="1"/>
+          <w:numId w:val="2"/>
+        </w:numPr>
+        <w:spacing w:line="360" w:lineRule="auto"/>
+        <w:jc w:val="both"/>
+        <w:rPr>
+          <w:rFonts w:ascii="Times New Roman" w:hAnsi="Times New Roman" w:cs="Times New Roman"/>
+          <w:sz w:val="24"/>
+          <w:szCs w:val="24"/>
+        </w:rPr>
+      </w:pPr>
+      <w:r>
+        <w:rPr>
+          <w:rFonts w:ascii="Times New Roman" w:hAnsi="Times New Roman" w:cs="Times New Roman"/>
+          <w:sz w:val="24"/>
+          <w:szCs w:val="24"/>
+        </w:rPr>
+        <w:t xml:space="preserve"> Match(): método que faz a procura do padrão já citado em um </w:t>
+      </w:r>
+      <w:proofErr w:type="spellStart"/>
+      <w:r>
+        <w:rPr>
+          <w:rFonts w:ascii="Times New Roman" w:hAnsi="Times New Roman" w:cs="Times New Roman"/>
+          <w:sz w:val="24"/>
+          <w:szCs w:val="24"/>
+        </w:rPr>
+        <w:t>url</w:t>
+      </w:r>
+      <w:proofErr w:type="spellEnd"/>
+      <w:r>
+        <w:rPr>
+          <w:rFonts w:ascii="Times New Roman" w:hAnsi="Times New Roman" w:cs="Times New Roman"/>
+          <w:sz w:val="24"/>
+          <w:szCs w:val="24"/>
+        </w:rPr>
+        <w:t>/str</w:t>
+      </w:r>
+      <w:r>
+        <w:rPr>
+          <w:rFonts w:ascii="Times New Roman" w:hAnsi="Times New Roman" w:cs="Times New Roman"/>
+          <w:sz w:val="24"/>
+          <w:szCs w:val="24"/>
+        </w:rPr>
+        <w:t>. Ex.:</w:t>
+      </w:r>
+    </w:p>
+    <w:p>
+      <w:pPr>
+        <w:spacing w:line="360" w:lineRule="auto"/>
+        <w:jc w:val="center"/>
+        <w:rPr>
+          <w:rFonts w:ascii="Times New Roman" w:hAnsi="Times New Roman" w:cs="Times New Roman"/>
+          <w:sz w:val="24"/>
+          <w:szCs w:val="24"/>
+        </w:rPr>
+      </w:pPr>
+      <w:r>
+        <w:rPr>
+          <w:rFonts w:ascii="Times New Roman" w:hAnsi="Times New Roman" w:cs="Times New Roman"/>
+          <w:sz w:val="24"/>
+          <w:szCs w:val="24"/>
+        </w:rPr>
+        <w:drawing>
+          <wp:inline distT="0" distB="0" distL="0" distR="0" wp14:anchorId="525EF82C" wp14:editId="5E3CA6C4">
+            <wp:extent cx="5400040" cy="2014855"/>
+            <wp:effectExtent l="0" t="0" r="0" b="4445"/>
+            <wp:docPr id="18" name="Imagem 18"/>
+            <wp:cNvGraphicFramePr>
+              <a:graphicFrameLocks xmlns:a="http://schemas.openxmlformats.org/drawingml/2006/main" noChangeAspect="1"/>
+            </wp:cNvGraphicFramePr>
+            <a:graphic xmlns:a="http://schemas.openxmlformats.org/drawingml/2006/main">
+              <a:graphicData uri="http://schemas.openxmlformats.org/drawingml/2006/picture">
+                <pic:pic xmlns:pic="http://schemas.openxmlformats.org/drawingml/2006/picture">
+                  <pic:nvPicPr>
+                    <pic:cNvPr id="1" name=""/>
+                    <pic:cNvPicPr/>
+                  </pic:nvPicPr>
+                  <pic:blipFill>
+                    <a:blip r:embed="rId26"/>
+                    <a:stretch>
+                      <a:fillRect/>
+                    </a:stretch>
+                  </pic:blipFill>
+                  <pic:spPr>
+                    <a:xfrm>
+                      <a:off x="0" y="0"/>
+                      <a:ext cx="5400040" cy="2014855"/>
+                    </a:xfrm>
+                    <a:prstGeom prst="rect">
+                      <a:avLst/>
+                    </a:prstGeom>
+                  </pic:spPr>
+                </pic:pic>
+              </a:graphicData>
+            </a:graphic>
+          </wp:inline>
+        </w:drawing>
+      </w:r>
+    </w:p>
+    <w:p>
+      <w:pPr>
+        <w:pStyle w:val="PargrafodaLista"/>
+        <w:numPr>
+          <w:ilvl w:val="1"/>
+          <w:numId w:val="2"/>
+        </w:numPr>
+        <w:spacing w:line="360" w:lineRule="auto"/>
+        <w:jc w:val="both"/>
+        <w:rPr>
+          <w:rFonts w:ascii="Times New Roman" w:hAnsi="Times New Roman" w:cs="Times New Roman"/>
+          <w:sz w:val="24"/>
+          <w:szCs w:val="24"/>
+        </w:rPr>
+      </w:pPr>
     </w:p>
     <w:sectPr>
       <w:pgSz w:w="11906" w:h="16838"/>

</xml_diff>

<commit_message>
Para saber mais sobre RegEx
</commit_message>
<xml_diff>
--- a/Python/String em python - Extraindo informações de uma URL/Anotações/Python 3 - String em Python.docx
+++ b/Python/String em python - Extraindo informações de uma URL/Anotações/Python 3 - String em Python.docx
@@ -1694,7 +1694,25 @@
           <w:sz w:val="24"/>
           <w:szCs w:val="24"/>
         </w:rPr>
-        <w:t xml:space="preserve"> final do parâmetros ainda está fixo, e nós não sabemos qual é o tamanho de todas as </w:t>
+        <w:t xml:space="preserve"> final </w:t>
+      </w:r>
+      <w:proofErr w:type="gramStart"/>
+      <w:r>
+        <w:rPr>
+          <w:rFonts w:ascii="Times New Roman" w:hAnsi="Times New Roman" w:cs="Times New Roman"/>
+          <w:sz w:val="24"/>
+          <w:szCs w:val="24"/>
+        </w:rPr>
+        <w:t>do parâmetros</w:t>
+      </w:r>
+      <w:proofErr w:type="gramEnd"/>
+      <w:r>
+        <w:rPr>
+          <w:rFonts w:ascii="Times New Roman" w:hAnsi="Times New Roman" w:cs="Times New Roman"/>
+          <w:sz w:val="24"/>
+          <w:szCs w:val="24"/>
+        </w:rPr>
+        <w:t xml:space="preserve"> ainda está fixo, e nós não sabemos qual é o tamanho de todas as </w:t>
       </w:r>
       <w:proofErr w:type="spellStart"/>
       <w:r>
@@ -4209,6 +4227,150 @@
             </a:graphic>
           </wp:inline>
         </w:drawing>
+      </w:r>
+    </w:p>
+    <w:p>
+      <w:pPr>
+        <w:pStyle w:val="PargrafodaLista"/>
+        <w:numPr>
+          <w:ilvl w:val="1"/>
+          <w:numId w:val="2"/>
+        </w:numPr>
+        <w:spacing w:line="360" w:lineRule="auto"/>
+        <w:jc w:val="both"/>
+        <w:rPr>
+          <w:rFonts w:ascii="Times New Roman" w:hAnsi="Times New Roman" w:cs="Times New Roman"/>
+          <w:sz w:val="24"/>
+          <w:szCs w:val="24"/>
+        </w:rPr>
+      </w:pPr>
+      <w:r>
+        <w:rPr>
+          <w:rFonts w:ascii="Times New Roman" w:hAnsi="Times New Roman" w:cs="Times New Roman"/>
+          <w:sz w:val="24"/>
+          <w:szCs w:val="24"/>
+        </w:rPr>
+        <w:t xml:space="preserve"> Para saber mais sobre </w:t>
+      </w:r>
+      <w:proofErr w:type="spellStart"/>
+      <w:r>
+        <w:rPr>
+          <w:rFonts w:ascii="Times New Roman" w:hAnsi="Times New Roman" w:cs="Times New Roman"/>
+          <w:sz w:val="24"/>
+          <w:szCs w:val="24"/>
+        </w:rPr>
+        <w:t>RegEx</w:t>
+      </w:r>
+      <w:proofErr w:type="spellEnd"/>
+      <w:r>
+        <w:rPr>
+          <w:rFonts w:ascii="Times New Roman" w:hAnsi="Times New Roman" w:cs="Times New Roman"/>
+          <w:sz w:val="24"/>
+          <w:szCs w:val="24"/>
+        </w:rPr>
+        <w:t>:</w:t>
+      </w:r>
+    </w:p>
+    <w:p>
+      <w:pPr>
+        <w:pStyle w:val="PargrafodaLista"/>
+        <w:numPr>
+          <w:ilvl w:val="2"/>
+          <w:numId w:val="2"/>
+        </w:numPr>
+        <w:rPr>
+          <w:rFonts w:ascii="Times New Roman" w:hAnsi="Times New Roman" w:cs="Times New Roman"/>
+          <w:sz w:val="24"/>
+          <w:szCs w:val="24"/>
+        </w:rPr>
+      </w:pPr>
+      <w:r>
+        <w:rPr>
+          <w:rFonts w:ascii="Times New Roman" w:hAnsi="Times New Roman" w:cs="Times New Roman"/>
+          <w:sz w:val="24"/>
+          <w:szCs w:val="24"/>
+        </w:rPr>
+        <w:t>Expressões Regulares é um tópico muito extenso na área de computação e muito importante. Praticamente toda linguagem de programação possui um conjunto de ferramentas para trabalhar com Expressões Regulares.</w:t>
+      </w:r>
+    </w:p>
+    <w:p>
+      <w:pPr>
+        <w:pStyle w:val="PargrafodaLista"/>
+        <w:numPr>
+          <w:ilvl w:val="2"/>
+          <w:numId w:val="2"/>
+        </w:numPr>
+        <w:rPr>
+          <w:rFonts w:ascii="Times New Roman" w:hAnsi="Times New Roman" w:cs="Times New Roman"/>
+          <w:sz w:val="24"/>
+          <w:szCs w:val="24"/>
+        </w:rPr>
+      </w:pPr>
+      <w:r>
+        <w:rPr>
+          <w:rFonts w:ascii="Times New Roman" w:hAnsi="Times New Roman" w:cs="Times New Roman"/>
+          <w:sz w:val="24"/>
+          <w:szCs w:val="24"/>
+        </w:rPr>
+        <w:t>O mais interessante é que, apesar de serem linguagens diferentes, o modo de utilizar vai ser muito parecido com o que vimos: estabelecer um padrão (</w:t>
+      </w:r>
+      <w:proofErr w:type="spellStart"/>
+      <w:r>
+        <w:rPr>
+          <w:rFonts w:ascii="Times New Roman" w:hAnsi="Times New Roman" w:cs="Times New Roman"/>
+          <w:sz w:val="24"/>
+          <w:szCs w:val="24"/>
+        </w:rPr>
+        <w:t>RegEx</w:t>
+      </w:r>
+      <w:proofErr w:type="spellEnd"/>
+      <w:r>
+        <w:rPr>
+          <w:rFonts w:ascii="Times New Roman" w:hAnsi="Times New Roman" w:cs="Times New Roman"/>
+          <w:sz w:val="24"/>
+          <w:szCs w:val="24"/>
+        </w:rPr>
+        <w:t>) e aplicar esse padrão a um texto, ora para extrair o valor que esteja de acordo com o padrão fornecido (</w:t>
+      </w:r>
+      <w:proofErr w:type="spellStart"/>
+      <w:r>
+        <w:rPr>
+          <w:rFonts w:ascii="Times New Roman" w:hAnsi="Times New Roman" w:cs="Times New Roman"/>
+          <w:sz w:val="24"/>
+          <w:szCs w:val="24"/>
+        </w:rPr>
+        <w:t>search</w:t>
+      </w:r>
+      <w:proofErr w:type="spellEnd"/>
+      <w:r>
+        <w:rPr>
+          <w:rFonts w:ascii="Times New Roman" w:hAnsi="Times New Roman" w:cs="Times New Roman"/>
+          <w:sz w:val="24"/>
+          <w:szCs w:val="24"/>
+        </w:rPr>
+        <w:t>), ora para verificar se o texto está de acordo com o padrão (match).</w:t>
+      </w:r>
+    </w:p>
+    <w:p>
+      <w:pPr>
+        <w:pStyle w:val="PargrafodaLista"/>
+        <w:numPr>
+          <w:ilvl w:val="2"/>
+          <w:numId w:val="2"/>
+        </w:numPr>
+        <w:rPr>
+          <w:rFonts w:ascii="Times New Roman" w:hAnsi="Times New Roman" w:cs="Times New Roman"/>
+          <w:sz w:val="24"/>
+          <w:szCs w:val="24"/>
+        </w:rPr>
+      </w:pPr>
+      <w:r>
+        <w:rPr>
+          <w:rFonts w:ascii="Times New Roman" w:hAnsi="Times New Roman" w:cs="Times New Roman"/>
+          <w:sz w:val="24"/>
+          <w:szCs w:val="24"/>
+        </w:rPr>
+        <w:t>Se você se interessou pelo assunto e quer se aprofundar ainda mais, a documentação oficial do Python tem uma seção de HOWTO (“como fazer”) voltada especificamente em como trabalhar com expressões regulares. Ela pode ser acessada através do link: https://docs.python.org/pt-br/3/howto/regex.html#regex-howto</w:t>
       </w:r>
     </w:p>
     <w:p>

</xml_diff>

<commit_message>
Finalizei a aula 5 e o curso de python string
O que aprendemos
</commit_message>
<xml_diff>
--- a/Python/String em python - Extraindo informações de uma URL/Anotações/Python 3 - String em Python.docx
+++ b/Python/String em python - Extraindo informações de uma URL/Anotações/Python 3 - String em Python.docx
@@ -1694,7 +1694,25 @@
           <w:sz w:val="24"/>
           <w:szCs w:val="24"/>
         </w:rPr>
-        <w:t xml:space="preserve"> final do parâmetros ainda está fixo, e nós não sabemos qual é o tamanho de todas as </w:t>
+        <w:t xml:space="preserve"> final </w:t>
+      </w:r>
+      <w:proofErr w:type="gramStart"/>
+      <w:r>
+        <w:rPr>
+          <w:rFonts w:ascii="Times New Roman" w:hAnsi="Times New Roman" w:cs="Times New Roman"/>
+          <w:sz w:val="24"/>
+          <w:szCs w:val="24"/>
+        </w:rPr>
+        <w:t>do parâmetros</w:t>
+      </w:r>
+      <w:proofErr w:type="gramEnd"/>
+      <w:r>
+        <w:rPr>
+          <w:rFonts w:ascii="Times New Roman" w:hAnsi="Times New Roman" w:cs="Times New Roman"/>
+          <w:sz w:val="24"/>
+          <w:szCs w:val="24"/>
+        </w:rPr>
+        <w:t xml:space="preserve"> ainda está fixo, e nós não sabemos qual é o tamanho de todas as </w:t>
       </w:r>
       <w:proofErr w:type="spellStart"/>
       <w:r>
@@ -5672,6 +5690,102 @@
           <w:szCs w:val="24"/>
         </w:rPr>
         <w:t xml:space="preserve"> </w:t>
+      </w:r>
+      <w:r>
+        <w:rPr>
+          <w:rFonts w:ascii="Times New Roman" w:hAnsi="Times New Roman" w:cs="Times New Roman"/>
+          <w:sz w:val="24"/>
+          <w:szCs w:val="24"/>
+        </w:rPr>
+        <w:t>O que aprendemos:</w:t>
+      </w:r>
+    </w:p>
+    <w:p>
+      <w:pPr>
+        <w:pStyle w:val="PargrafodaLista"/>
+        <w:numPr>
+          <w:ilvl w:val="2"/>
+          <w:numId w:val="2"/>
+        </w:numPr>
+        <w:spacing w:line="360" w:lineRule="auto"/>
+        <w:jc w:val="both"/>
+        <w:rPr>
+          <w:rFonts w:ascii="Times New Roman" w:hAnsi="Times New Roman" w:cs="Times New Roman"/>
+          <w:sz w:val="24"/>
+          <w:szCs w:val="24"/>
+        </w:rPr>
+      </w:pPr>
+      <w:r>
+        <w:rPr>
+          <w:rFonts w:ascii="Times New Roman" w:hAnsi="Times New Roman" w:cs="Times New Roman"/>
+          <w:sz w:val="24"/>
+          <w:szCs w:val="24"/>
+        </w:rPr>
+        <w:t>Métodos especiais são chamados pelo próprio interpretador Python de acordo com alguma instrução</w:t>
+      </w:r>
+      <w:r>
+        <w:rPr>
+          <w:rFonts w:ascii="Times New Roman" w:hAnsi="Times New Roman" w:cs="Times New Roman"/>
+          <w:sz w:val="24"/>
+          <w:szCs w:val="24"/>
+        </w:rPr>
+        <w:t>;</w:t>
+      </w:r>
+    </w:p>
+    <w:p>
+      <w:pPr>
+        <w:pStyle w:val="PargrafodaLista"/>
+        <w:numPr>
+          <w:ilvl w:val="2"/>
+          <w:numId w:val="2"/>
+        </w:numPr>
+        <w:spacing w:line="360" w:lineRule="auto"/>
+        <w:jc w:val="both"/>
+        <w:rPr>
+          <w:rFonts w:ascii="Times New Roman" w:hAnsi="Times New Roman" w:cs="Times New Roman"/>
+          <w:sz w:val="24"/>
+          <w:szCs w:val="24"/>
+        </w:rPr>
+      </w:pPr>
+      <w:r>
+        <w:rPr>
+          <w:rFonts w:ascii="Times New Roman" w:hAnsi="Times New Roman" w:cs="Times New Roman"/>
+          <w:sz w:val="24"/>
+          <w:szCs w:val="24"/>
+        </w:rPr>
+        <w:t>Como implementar métodos especiais em nossas classes para criar comportamentos customizados</w:t>
+      </w:r>
+      <w:r>
+        <w:rPr>
+          <w:rFonts w:ascii="Times New Roman" w:hAnsi="Times New Roman" w:cs="Times New Roman"/>
+          <w:sz w:val="24"/>
+          <w:szCs w:val="24"/>
+        </w:rPr>
+        <w:t>;</w:t>
+      </w:r>
+    </w:p>
+    <w:p>
+      <w:pPr>
+        <w:pStyle w:val="PargrafodaLista"/>
+        <w:numPr>
+          <w:ilvl w:val="2"/>
+          <w:numId w:val="2"/>
+        </w:numPr>
+        <w:spacing w:line="360" w:lineRule="auto"/>
+        <w:jc w:val="both"/>
+        <w:rPr>
+          <w:rFonts w:ascii="Times New Roman" w:hAnsi="Times New Roman" w:cs="Times New Roman"/>
+          <w:sz w:val="24"/>
+          <w:szCs w:val="24"/>
+        </w:rPr>
+      </w:pPr>
+      <w:r>
+        <w:rPr>
+          <w:rFonts w:ascii="Times New Roman" w:hAnsi="Times New Roman" w:cs="Times New Roman"/>
+          <w:sz w:val="24"/>
+          <w:szCs w:val="24"/>
+        </w:rPr>
+        <w:t>A diferença entre igualdade (==) e identidade (is).</w:t>
       </w:r>
     </w:p>
     <w:sectPr>

</xml_diff>